<commit_message>
fixed litrature, added article
</commit_message>
<xml_diff>
--- a/final_project/סקר ספרות.docx
+++ b/final_project/סקר ספרות.docx
@@ -159,12 +159,12 @@
       </w:pPr>
       <w:r>
         <w:rPr>
-          <w:rFonts w:ascii="Arial" w:hAnsi="Arial" w:cs="Arial"/>
+          <w:rFonts w:ascii="Arial" w:hAnsi="Arial" w:cs="Arial" w:hint="cs"/>
           <w:sz w:val="36"/>
           <w:szCs w:val="36"/>
           <w:rtl/>
         </w:rPr>
-        <w:t>האם ניתן לבצע חיזוי למכירי מניות בעזרת תופעת העדר?</w:t>
+        <w:t>האם ניתן לחזות התנהגות עדר משינוי בנתוני בסיס של מנייה?</w:t>
       </w:r>
     </w:p>
     <w:p>
@@ -185,7 +185,15 @@
           <w:sz w:val="30"/>
           <w:szCs w:val="30"/>
         </w:rPr>
-        <w:t>Can herd behavior be effectively used to forecast stock price trends?</w:t>
+        <w:t>Can we predict herd behavior from a change in fundamentals</w:t>
+      </w:r>
+      <w:r>
+        <w:rPr>
+          <w:rFonts w:ascii="Arial" w:hAnsi="Arial" w:cs="Arial"/>
+          <w:sz w:val="30"/>
+          <w:szCs w:val="30"/>
+        </w:rPr>
+        <w:t>?</w:t>
       </w:r>
     </w:p>
     <w:p>
@@ -202,7 +210,7 @@
       <w:tblPr>
         <w:tblStyle w:val="TableGrid"/>
         <w:tblW w:w="0" w:type="auto"/>
-        <w:jc w:val="right"/>
+        <w:jc w:val="center"/>
         <w:tblBorders>
           <w:top w:val="none" w:sz="0" w:space="0" w:color="auto"/>
           <w:left w:val="none" w:sz="0" w:space="0" w:color="auto"/>
@@ -219,7 +227,7 @@
       </w:tblGrid>
       <w:tr>
         <w:trPr>
-          <w:jc w:val="right"/>
+          <w:jc w:val="center"/>
         </w:trPr>
         <w:tc>
           <w:tcPr>
@@ -268,7 +276,7 @@
       </w:tr>
       <w:tr>
         <w:trPr>
-          <w:jc w:val="right"/>
+          <w:jc w:val="center"/>
         </w:trPr>
         <w:tc>
           <w:tcPr>
@@ -318,7 +326,7 @@
       </w:tr>
       <w:tr>
         <w:trPr>
-          <w:jc w:val="right"/>
+          <w:jc w:val="center"/>
         </w:trPr>
         <w:tc>
           <w:tcPr>
@@ -441,7 +449,7 @@
         <w:bidi/>
         <w:spacing w:line="276" w:lineRule="auto"/>
         <w:rPr>
-          <w:rFonts w:ascii="Arial" w:hAnsi="Arial" w:cs="Arial" w:hint="cs"/>
+          <w:rFonts w:ascii="Arial" w:hAnsi="Arial" w:cs="Arial"/>
           <w:rtl/>
         </w:rPr>
       </w:pPr>
@@ -449,8 +457,16 @@
     <w:sdt>
       <w:sdtPr>
         <w:rPr>
-          <w:rFonts w:ascii="Arial" w:hAnsi="Arial" w:cs="Arial"/>
-          <w:rtl/>
+          <w:rFonts w:ascii="Arial" w:eastAsiaTheme="minorHAnsi" w:hAnsi="Arial" w:cs="Arial"/>
+          <w:b w:val="0"/>
+          <w:bCs w:val="0"/>
+          <w:color w:val="auto"/>
+          <w:kern w:val="2"/>
+          <w:sz w:val="22"/>
+          <w:szCs w:val="22"/>
+          <w:rtl/>
+          <w:lang w:bidi="he-IL"/>
+          <w14:ligatures w14:val="standardContextual"/>
         </w:rPr>
         <w:id w:val="-1059013082"/>
         <w:docPartObj>
@@ -460,14 +476,7 @@
       </w:sdtPr>
       <w:sdtEndPr>
         <w:rPr>
-          <w:rFonts w:eastAsiaTheme="minorHAnsi"/>
           <w:noProof/>
-          <w:color w:val="auto"/>
-          <w:kern w:val="2"/>
-          <w:sz w:val="22"/>
-          <w:szCs w:val="22"/>
-          <w:lang w:bidi="he-IL"/>
-          <w14:ligatures w14:val="standardContextual"/>
         </w:rPr>
       </w:sdtEndPr>
       <w:sdtContent>
@@ -530,7 +539,7 @@
             </w:rPr>
             <w:fldChar w:fldCharType="separate"/>
           </w:r>
-          <w:hyperlink w:anchor="_Toc186557908" w:history="1">
+          <w:hyperlink w:anchor="_Toc187060926" w:history="1">
             <w:r>
               <w:rPr>
                 <w:rStyle w:val="Hyperlink"/>
@@ -559,7 +568,7 @@
                 <w:noProof/>
                 <w:webHidden/>
               </w:rPr>
-              <w:instrText xml:space="preserve"> PAGEREF _Toc186557908 \h </w:instrText>
+              <w:instrText xml:space="preserve"> PAGEREF _Toc187060926 \h </w:instrText>
             </w:r>
             <w:r>
               <w:rPr>
@@ -609,7 +618,7 @@
               <w:lang w:val="en-IL"/>
             </w:rPr>
           </w:pPr>
-          <w:hyperlink w:anchor="_Toc186557909" w:history="1">
+          <w:hyperlink w:anchor="_Toc187060927" w:history="1">
             <w:r>
               <w:rPr>
                 <w:rStyle w:val="Hyperlink"/>
@@ -656,7 +665,7 @@
                 <w:noProof/>
                 <w:webHidden/>
               </w:rPr>
-              <w:instrText xml:space="preserve"> PAGEREF _Toc186557909 \h </w:instrText>
+              <w:instrText xml:space="preserve"> PAGEREF _Toc187060927 \h </w:instrText>
             </w:r>
             <w:r>
               <w:rPr>
@@ -704,7 +713,183 @@
               <w:lang w:val="en-IL"/>
             </w:rPr>
           </w:pPr>
-          <w:hyperlink w:anchor="_Toc186557910" w:history="1">
+          <w:r>
+            <w:rPr>
+              <w:rStyle w:val="Hyperlink"/>
+              <w:noProof/>
+            </w:rPr>
+            <w:fldChar w:fldCharType="begin"/>
+          </w:r>
+          <w:r>
+            <w:rPr>
+              <w:rStyle w:val="Hyperlink"/>
+              <w:noProof/>
+            </w:rPr>
+            <w:instrText xml:space="preserve"> </w:instrText>
+          </w:r>
+          <w:r>
+            <w:rPr>
+              <w:noProof/>
+            </w:rPr>
+            <w:instrText>HYPERLINK \l "_Toc187060928"</w:instrText>
+          </w:r>
+          <w:r>
+            <w:rPr>
+              <w:rStyle w:val="Hyperlink"/>
+              <w:noProof/>
+            </w:rPr>
+            <w:instrText xml:space="preserve"> </w:instrText>
+          </w:r>
+          <w:r>
+            <w:rPr>
+              <w:rStyle w:val="Hyperlink"/>
+              <w:noProof/>
+            </w:rPr>
+          </w:r>
+          <w:r>
+            <w:rPr>
+              <w:rStyle w:val="Hyperlink"/>
+              <w:noProof/>
+            </w:rPr>
+            <w:fldChar w:fldCharType="separate"/>
+          </w:r>
+          <w:r>
+            <w:rPr>
+              <w:rStyle w:val="Hyperlink"/>
+              <w:rFonts w:ascii="Arial" w:hAnsi="Arial" w:cs="Arial" w:hint="eastAsia"/>
+              <w:noProof/>
+              <w:rtl/>
+            </w:rPr>
+            <w:t>התנהגות</w:t>
+          </w:r>
+          <w:r>
+            <w:rPr>
+              <w:rStyle w:val="Hyperlink"/>
+              <w:rFonts w:ascii="Arial" w:hAnsi="Arial" w:cs="Arial"/>
+              <w:noProof/>
+              <w:rtl/>
+            </w:rPr>
+            <w:t xml:space="preserve"> </w:t>
+          </w:r>
+          <w:r>
+            <w:rPr>
+              <w:rStyle w:val="Hyperlink"/>
+              <w:rFonts w:ascii="Arial" w:hAnsi="Arial" w:cs="Arial" w:hint="eastAsia"/>
+              <w:noProof/>
+              <w:rtl/>
+            </w:rPr>
+            <w:t>עדרית</w:t>
+          </w:r>
+          <w:r>
+            <w:rPr>
+              <w:rStyle w:val="Hyperlink"/>
+              <w:rFonts w:ascii="Arial" w:hAnsi="Arial" w:cs="Arial"/>
+              <w:noProof/>
+              <w:rtl/>
+            </w:rPr>
+            <w:t xml:space="preserve">: </w:t>
+          </w:r>
+          <w:r>
+            <w:rPr>
+              <w:rStyle w:val="Hyperlink"/>
+              <w:rFonts w:ascii="Arial" w:hAnsi="Arial" w:cs="Arial" w:hint="eastAsia"/>
+              <w:noProof/>
+              <w:rtl/>
+            </w:rPr>
+            <w:t>מאפיינים</w:t>
+          </w:r>
+          <w:r>
+            <w:rPr>
+              <w:rStyle w:val="Hyperlink"/>
+              <w:rFonts w:ascii="Arial" w:hAnsi="Arial" w:cs="Arial"/>
+              <w:noProof/>
+              <w:rtl/>
+            </w:rPr>
+            <w:t xml:space="preserve"> </w:t>
+          </w:r>
+          <w:r>
+            <w:rPr>
+              <w:rStyle w:val="Hyperlink"/>
+              <w:rFonts w:ascii="Arial" w:hAnsi="Arial" w:cs="Arial" w:hint="eastAsia"/>
+              <w:noProof/>
+              <w:rtl/>
+            </w:rPr>
+            <w:t>וחשיבותה</w:t>
+          </w:r>
+          <w:r>
+            <w:rPr>
+              <w:noProof/>
+              <w:webHidden/>
+            </w:rPr>
+            <w:tab/>
+          </w:r>
+          <w:r>
+            <w:rPr>
+              <w:noProof/>
+              <w:webHidden/>
+            </w:rPr>
+            <w:fldChar w:fldCharType="begin"/>
+          </w:r>
+          <w:r>
+            <w:rPr>
+              <w:noProof/>
+              <w:webHidden/>
+            </w:rPr>
+            <w:instrText xml:space="preserve"> PAGEREF _Toc187060928 \h </w:instrText>
+          </w:r>
+          <w:r>
+            <w:rPr>
+              <w:noProof/>
+              <w:webHidden/>
+            </w:rPr>
+          </w:r>
+          <w:r>
+            <w:rPr>
+              <w:noProof/>
+              <w:webHidden/>
+            </w:rPr>
+            <w:fldChar w:fldCharType="separate"/>
+          </w:r>
+          <w:r>
+            <w:rPr>
+              <w:noProof/>
+              <w:webHidden/>
+            </w:rPr>
+            <w:t>4</w:t>
+          </w:r>
+          <w:r>
+            <w:rPr>
+              <w:noProof/>
+              <w:webHidden/>
+            </w:rPr>
+            <w:fldChar w:fldCharType="end"/>
+          </w:r>
+          <w:r>
+            <w:rPr>
+              <w:rStyle w:val="Hyperlink"/>
+              <w:noProof/>
+            </w:rPr>
+            <w:fldChar w:fldCharType="end"/>
+          </w:r>
+        </w:p>
+        <w:p>
+          <w:pPr>
+            <w:pStyle w:val="TOC2"/>
+            <w:tabs>
+              <w:tab w:val="right" w:leader="dot" w:pos="9350"/>
+            </w:tabs>
+            <w:bidi/>
+            <w:spacing w:line="360" w:lineRule="auto"/>
+            <w:rPr>
+              <w:rFonts w:eastAsiaTheme="minorEastAsia" w:cstheme="minorBidi"/>
+              <w:smallCaps w:val="0"/>
+              <w:noProof/>
+              <w:sz w:val="24"/>
+              <w:szCs w:val="24"/>
+              <w:lang w:val="en-IL"/>
+            </w:rPr>
+          </w:pPr>
+          <w:hyperlink w:anchor="_Toc187060929" w:history="1">
             <w:r>
               <w:rPr>
                 <w:rStyle w:val="Hyperlink"/>
@@ -712,7 +897,7 @@
                 <w:noProof/>
                 <w:rtl/>
               </w:rPr>
-              <w:t>התנהגות</w:t>
+              <w:t>מאפייני</w:t>
             </w:r>
             <w:r>
               <w:rPr>
@@ -730,7 +915,7 @@
                 <w:noProof/>
                 <w:rtl/>
               </w:rPr>
-              <w:t>עדרית</w:t>
+              <w:t>התנהגות</w:t>
             </w:r>
             <w:r>
               <w:rPr>
@@ -739,7 +924,7 @@
                 <w:noProof/>
                 <w:rtl/>
               </w:rPr>
-              <w:t xml:space="preserve">: </w:t>
+              <w:t xml:space="preserve"> </w:t>
             </w:r>
             <w:r>
               <w:rPr>
@@ -748,25 +933,7 @@
                 <w:noProof/>
                 <w:rtl/>
               </w:rPr>
-              <w:t>מאפיינים</w:t>
-            </w:r>
-            <w:r>
-              <w:rPr>
-                <w:rStyle w:val="Hyperlink"/>
-                <w:rFonts w:ascii="Arial" w:hAnsi="Arial" w:cs="Arial"/>
-                <w:noProof/>
-                <w:rtl/>
-              </w:rPr>
-              <w:t xml:space="preserve"> </w:t>
-            </w:r>
-            <w:r>
-              <w:rPr>
-                <w:rStyle w:val="Hyperlink"/>
-                <w:rFonts w:ascii="Arial" w:hAnsi="Arial" w:cs="Arial" w:hint="eastAsia"/>
-                <w:noProof/>
-                <w:rtl/>
-              </w:rPr>
-              <w:t>וחשיבותה</w:t>
+              <w:t>עדרית</w:t>
             </w:r>
             <w:r>
               <w:rPr>
@@ -787,7 +954,7 @@
                 <w:noProof/>
                 <w:webHidden/>
               </w:rPr>
-              <w:instrText xml:space="preserve"> PAGEREF _Toc186557910 \h </w:instrText>
+              <w:instrText xml:space="preserve"> PAGEREF _Toc187060929 \h </w:instrText>
             </w:r>
             <w:r>
               <w:rPr>
@@ -835,7 +1002,219 @@
               <w:lang w:val="en-IL"/>
             </w:rPr>
           </w:pPr>
-          <w:hyperlink w:anchor="_Toc186557911" w:history="1">
+          <w:r>
+            <w:rPr>
+              <w:rStyle w:val="Hyperlink"/>
+              <w:noProof/>
+            </w:rPr>
+            <w:fldChar w:fldCharType="begin"/>
+          </w:r>
+          <w:r>
+            <w:rPr>
+              <w:rStyle w:val="Hyperlink"/>
+              <w:noProof/>
+            </w:rPr>
+            <w:instrText xml:space="preserve"> </w:instrText>
+          </w:r>
+          <w:r>
+            <w:rPr>
+              <w:noProof/>
+            </w:rPr>
+            <w:instrText>HYPERLINK \l "_Toc187060930"</w:instrText>
+          </w:r>
+          <w:r>
+            <w:rPr>
+              <w:rStyle w:val="Hyperlink"/>
+              <w:noProof/>
+            </w:rPr>
+            <w:instrText xml:space="preserve"> </w:instrText>
+          </w:r>
+          <w:r>
+            <w:rPr>
+              <w:rStyle w:val="Hyperlink"/>
+              <w:noProof/>
+            </w:rPr>
+          </w:r>
+          <w:r>
+            <w:rPr>
+              <w:rStyle w:val="Hyperlink"/>
+              <w:noProof/>
+            </w:rPr>
+            <w:fldChar w:fldCharType="separate"/>
+          </w:r>
+          <w:r>
+            <w:rPr>
+              <w:rStyle w:val="Hyperlink"/>
+              <w:rFonts w:ascii="Arial" w:hAnsi="Arial" w:cs="Arial" w:hint="eastAsia"/>
+              <w:noProof/>
+              <w:rtl/>
+            </w:rPr>
+            <w:t>חשיבות</w:t>
+          </w:r>
+          <w:r>
+            <w:rPr>
+              <w:rStyle w:val="Hyperlink"/>
+              <w:rFonts w:ascii="Arial" w:hAnsi="Arial" w:cs="Arial"/>
+              <w:noProof/>
+              <w:rtl/>
+            </w:rPr>
+            <w:t xml:space="preserve"> </w:t>
+          </w:r>
+          <w:r>
+            <w:rPr>
+              <w:rStyle w:val="Hyperlink"/>
+              <w:rFonts w:ascii="Arial" w:hAnsi="Arial" w:cs="Arial" w:hint="eastAsia"/>
+              <w:noProof/>
+              <w:rtl/>
+            </w:rPr>
+            <w:t>ההתנהגות</w:t>
+          </w:r>
+          <w:r>
+            <w:rPr>
+              <w:rStyle w:val="Hyperlink"/>
+              <w:rFonts w:ascii="Arial" w:hAnsi="Arial" w:cs="Arial"/>
+              <w:noProof/>
+              <w:rtl/>
+            </w:rPr>
+            <w:t xml:space="preserve"> </w:t>
+          </w:r>
+          <w:r>
+            <w:rPr>
+              <w:rStyle w:val="Hyperlink"/>
+              <w:rFonts w:ascii="Arial" w:hAnsi="Arial" w:cs="Arial" w:hint="eastAsia"/>
+              <w:noProof/>
+              <w:rtl/>
+            </w:rPr>
+            <w:t>העדרית</w:t>
+          </w:r>
+          <w:r>
+            <w:rPr>
+              <w:rStyle w:val="Hyperlink"/>
+              <w:rFonts w:ascii="Arial" w:hAnsi="Arial" w:cs="Arial"/>
+              <w:noProof/>
+              <w:rtl/>
+            </w:rPr>
+            <w:t xml:space="preserve"> </w:t>
+          </w:r>
+          <w:r>
+            <w:rPr>
+              <w:rStyle w:val="Hyperlink"/>
+              <w:rFonts w:ascii="Arial" w:hAnsi="Arial" w:cs="Arial" w:hint="eastAsia"/>
+              <w:noProof/>
+              <w:rtl/>
+            </w:rPr>
+            <w:t>במחקר</w:t>
+          </w:r>
+          <w:r>
+            <w:rPr>
+              <w:rStyle w:val="Hyperlink"/>
+              <w:rFonts w:ascii="Arial" w:hAnsi="Arial" w:cs="Arial"/>
+              <w:noProof/>
+              <w:rtl/>
+            </w:rPr>
+            <w:t xml:space="preserve"> </w:t>
+          </w:r>
+          <w:r>
+            <w:rPr>
+              <w:rStyle w:val="Hyperlink"/>
+              <w:rFonts w:ascii="Arial" w:hAnsi="Arial" w:cs="Arial" w:hint="eastAsia"/>
+              <w:noProof/>
+              <w:rtl/>
+            </w:rPr>
+            <w:t>השווקים</w:t>
+          </w:r>
+          <w:r>
+            <w:rPr>
+              <w:rStyle w:val="Hyperlink"/>
+              <w:rFonts w:ascii="Arial" w:hAnsi="Arial" w:cs="Arial"/>
+              <w:noProof/>
+              <w:rtl/>
+            </w:rPr>
+            <w:t xml:space="preserve"> </w:t>
+          </w:r>
+          <w:r>
+            <w:rPr>
+              <w:rStyle w:val="Hyperlink"/>
+              <w:rFonts w:ascii="Arial" w:hAnsi="Arial" w:cs="Arial" w:hint="eastAsia"/>
+              <w:noProof/>
+              <w:rtl/>
+            </w:rPr>
+            <w:t>הפיננסיים</w:t>
+          </w:r>
+          <w:r>
+            <w:rPr>
+              <w:noProof/>
+              <w:webHidden/>
+            </w:rPr>
+            <w:tab/>
+          </w:r>
+          <w:r>
+            <w:rPr>
+              <w:noProof/>
+              <w:webHidden/>
+            </w:rPr>
+            <w:fldChar w:fldCharType="begin"/>
+          </w:r>
+          <w:r>
+            <w:rPr>
+              <w:noProof/>
+              <w:webHidden/>
+            </w:rPr>
+            <w:instrText xml:space="preserve"> PAGEREF _Toc187060930 \h </w:instrText>
+          </w:r>
+          <w:r>
+            <w:rPr>
+              <w:noProof/>
+              <w:webHidden/>
+            </w:rPr>
+          </w:r>
+          <w:r>
+            <w:rPr>
+              <w:noProof/>
+              <w:webHidden/>
+            </w:rPr>
+            <w:fldChar w:fldCharType="separate"/>
+          </w:r>
+          <w:r>
+            <w:rPr>
+              <w:noProof/>
+              <w:webHidden/>
+            </w:rPr>
+            <w:t>5</w:t>
+          </w:r>
+          <w:r>
+            <w:rPr>
+              <w:noProof/>
+              <w:webHidden/>
+            </w:rPr>
+            <w:fldChar w:fldCharType="end"/>
+          </w:r>
+          <w:r>
+            <w:rPr>
+              <w:rStyle w:val="Hyperlink"/>
+              <w:noProof/>
+            </w:rPr>
+            <w:fldChar w:fldCharType="end"/>
+          </w:r>
+        </w:p>
+        <w:p>
+          <w:pPr>
+            <w:pStyle w:val="TOC2"/>
+            <w:tabs>
+              <w:tab w:val="right" w:leader="dot" w:pos="9350"/>
+            </w:tabs>
+            <w:bidi/>
+            <w:spacing w:line="360" w:lineRule="auto"/>
+            <w:rPr>
+              <w:rFonts w:eastAsiaTheme="minorEastAsia" w:cstheme="minorBidi"/>
+              <w:smallCaps w:val="0"/>
+              <w:noProof/>
+              <w:sz w:val="24"/>
+              <w:szCs w:val="24"/>
+              <w:lang w:val="en-IL"/>
+            </w:rPr>
+          </w:pPr>
+          <w:hyperlink w:anchor="_Toc187060931" w:history="1">
             <w:r>
               <w:rPr>
                 <w:rStyle w:val="Hyperlink"/>
@@ -843,7 +1222,7 @@
                 <w:noProof/>
                 <w:rtl/>
               </w:rPr>
-              <w:t>מאפייני</w:t>
+              <w:t>הבסיס</w:t>
             </w:r>
             <w:r>
               <w:rPr>
@@ -861,7 +1240,7 @@
                 <w:noProof/>
                 <w:rtl/>
               </w:rPr>
-              <w:t>התנהגות</w:t>
+              <w:t>התיאורטי</w:t>
             </w:r>
             <w:r>
               <w:rPr>
@@ -879,6 +1258,42 @@
                 <w:noProof/>
                 <w:rtl/>
               </w:rPr>
+              <w:t>של</w:t>
+            </w:r>
+            <w:r>
+              <w:rPr>
+                <w:rStyle w:val="Hyperlink"/>
+                <w:rFonts w:ascii="Arial" w:hAnsi="Arial" w:cs="Arial"/>
+                <w:noProof/>
+                <w:rtl/>
+              </w:rPr>
+              <w:t xml:space="preserve"> </w:t>
+            </w:r>
+            <w:r>
+              <w:rPr>
+                <w:rStyle w:val="Hyperlink"/>
+                <w:rFonts w:ascii="Arial" w:hAnsi="Arial" w:cs="Arial" w:hint="eastAsia"/>
+                <w:noProof/>
+                <w:rtl/>
+              </w:rPr>
+              <w:t>התנהגות</w:t>
+            </w:r>
+            <w:r>
+              <w:rPr>
+                <w:rStyle w:val="Hyperlink"/>
+                <w:rFonts w:ascii="Arial" w:hAnsi="Arial" w:cs="Arial"/>
+                <w:noProof/>
+                <w:rtl/>
+              </w:rPr>
+              <w:t xml:space="preserve"> </w:t>
+            </w:r>
+            <w:r>
+              <w:rPr>
+                <w:rStyle w:val="Hyperlink"/>
+                <w:rFonts w:ascii="Arial" w:hAnsi="Arial" w:cs="Arial" w:hint="eastAsia"/>
+                <w:noProof/>
+                <w:rtl/>
+              </w:rPr>
               <w:t>עדרית</w:t>
             </w:r>
             <w:r>
@@ -900,7 +1315,7 @@
                 <w:noProof/>
                 <w:webHidden/>
               </w:rPr>
-              <w:instrText xml:space="preserve"> PAGEREF _Toc186557911 \h </w:instrText>
+              <w:instrText xml:space="preserve"> PAGEREF _Toc187060931 \h </w:instrText>
             </w:r>
             <w:r>
               <w:rPr>
@@ -920,7 +1335,7 @@
                 <w:noProof/>
                 <w:webHidden/>
               </w:rPr>
-              <w:t>4</w:t>
+              <w:t>5</w:t>
             </w:r>
             <w:r>
               <w:rPr>
@@ -948,7 +1363,7 @@
               <w:lang w:val="en-IL"/>
             </w:rPr>
           </w:pPr>
-          <w:hyperlink w:anchor="_Toc186557912" w:history="1">
+          <w:hyperlink w:anchor="_Toc187060932" w:history="1">
             <w:r>
               <w:rPr>
                 <w:rStyle w:val="Hyperlink"/>
@@ -956,7 +1371,7 @@
                 <w:noProof/>
                 <w:rtl/>
               </w:rPr>
-              <w:t>חשיבות</w:t>
+              <w:t>מודל</w:t>
             </w:r>
             <w:r>
               <w:rPr>
@@ -974,7 +1389,25 @@
                 <w:noProof/>
                 <w:rtl/>
               </w:rPr>
-              <w:t>ההתנהגות</w:t>
+              <w:t>ב</w:t>
+            </w:r>
+            <w:r>
+              <w:rPr>
+                <w:rStyle w:val="Hyperlink"/>
+                <w:rFonts w:ascii="Arial" w:hAnsi="Arial" w:cs="Arial" w:hint="eastAsia"/>
+                <w:noProof/>
+                <w:rtl/>
+              </w:rPr>
+              <w:t>ס</w:t>
+            </w:r>
+            <w:r>
+              <w:rPr>
+                <w:rStyle w:val="Hyperlink"/>
+                <w:rFonts w:ascii="Arial" w:hAnsi="Arial" w:cs="Arial" w:hint="eastAsia"/>
+                <w:noProof/>
+                <w:rtl/>
+              </w:rPr>
+              <w:t>יסי</w:t>
             </w:r>
             <w:r>
               <w:rPr>
@@ -992,7 +1425,7 @@
                 <w:noProof/>
                 <w:rtl/>
               </w:rPr>
-              <w:t>העדרית</w:t>
+              <w:t>של</w:t>
             </w:r>
             <w:r>
               <w:rPr>
@@ -1010,7 +1443,7 @@
                 <w:noProof/>
                 <w:rtl/>
               </w:rPr>
-              <w:t>במחקר</w:t>
+              <w:t>התנהגות</w:t>
             </w:r>
             <w:r>
               <w:rPr>
@@ -1028,7 +1461,7 @@
                 <w:noProof/>
                 <w:rtl/>
               </w:rPr>
-              <w:t>השווקים</w:t>
+              <w:t>עדרית</w:t>
             </w:r>
             <w:r>
               <w:rPr>
@@ -1037,7 +1470,7 @@
                 <w:noProof/>
                 <w:rtl/>
               </w:rPr>
-              <w:t xml:space="preserve"> </w:t>
+              <w:t xml:space="preserve">, </w:t>
             </w:r>
             <w:r>
               <w:rPr>
@@ -1046,76 +1479,17 @@
                 <w:noProof/>
                 <w:rtl/>
               </w:rPr>
-              <w:t>הפיננסיים</w:t>
-            </w:r>
-            <w:r>
-              <w:rPr>
-                <w:noProof/>
-                <w:webHidden/>
-              </w:rPr>
-              <w:tab/>
-            </w:r>
-            <w:r>
-              <w:rPr>
-                <w:noProof/>
-                <w:webHidden/>
-              </w:rPr>
-              <w:fldChar w:fldCharType="begin"/>
-            </w:r>
-            <w:r>
-              <w:rPr>
-                <w:noProof/>
-                <w:webHidden/>
-              </w:rPr>
-              <w:instrText xml:space="preserve"> PAGEREF _Toc186557912 \h </w:instrText>
-            </w:r>
-            <w:r>
-              <w:rPr>
-                <w:noProof/>
-                <w:webHidden/>
-              </w:rPr>
-            </w:r>
-            <w:r>
-              <w:rPr>
-                <w:noProof/>
-                <w:webHidden/>
-              </w:rPr>
-              <w:fldChar w:fldCharType="separate"/>
-            </w:r>
-            <w:r>
-              <w:rPr>
-                <w:noProof/>
-                <w:webHidden/>
-              </w:rPr>
-              <w:t>5</w:t>
-            </w:r>
-            <w:r>
-              <w:rPr>
-                <w:noProof/>
-                <w:webHidden/>
-              </w:rPr>
-              <w:fldChar w:fldCharType="end"/>
-            </w:r>
-          </w:hyperlink>
-        </w:p>
-        <w:p>
-          <w:pPr>
-            <w:pStyle w:val="TOC2"/>
-            <w:tabs>
-              <w:tab w:val="right" w:leader="dot" w:pos="9350"/>
-            </w:tabs>
-            <w:bidi/>
-            <w:spacing w:line="360" w:lineRule="auto"/>
-            <w:rPr>
-              <w:rFonts w:eastAsiaTheme="minorEastAsia" w:cstheme="minorBidi"/>
-              <w:smallCaps w:val="0"/>
-              <w:noProof/>
-              <w:sz w:val="24"/>
-              <w:szCs w:val="24"/>
-              <w:lang w:val="en-IL"/>
-            </w:rPr>
-          </w:pPr>
-          <w:hyperlink w:anchor="_Toc186557913" w:history="1">
+              <w:t>והסבר</w:t>
+            </w:r>
+            <w:r>
+              <w:rPr>
+                <w:rStyle w:val="Hyperlink"/>
+                <w:rFonts w:ascii="Arial" w:hAnsi="Arial" w:cs="Arial"/>
+                <w:noProof/>
+                <w:rtl/>
+              </w:rPr>
+              <w:t xml:space="preserve"> </w:t>
+            </w:r>
             <w:r>
               <w:rPr>
                 <w:rStyle w:val="Hyperlink"/>
@@ -1123,7 +1497,7 @@
                 <w:noProof/>
                 <w:rtl/>
               </w:rPr>
-              <w:t>הבסיס</w:t>
+              <w:t>תיאורטי</w:t>
             </w:r>
             <w:r>
               <w:rPr>
@@ -1141,7 +1515,7 @@
                 <w:noProof/>
                 <w:rtl/>
               </w:rPr>
-              <w:t>התיאורטי</w:t>
+              <w:t>לתופעה</w:t>
             </w:r>
             <w:r>
               <w:rPr>
@@ -1150,52 +1524,7 @@
                 <w:noProof/>
                 <w:rtl/>
               </w:rPr>
-              <w:t xml:space="preserve"> </w:t>
-            </w:r>
-            <w:r>
-              <w:rPr>
-                <w:rStyle w:val="Hyperlink"/>
-                <w:rFonts w:ascii="Arial" w:hAnsi="Arial" w:cs="Arial" w:hint="eastAsia"/>
-                <w:noProof/>
-                <w:rtl/>
-              </w:rPr>
-              <w:t>של</w:t>
-            </w:r>
-            <w:r>
-              <w:rPr>
-                <w:rStyle w:val="Hyperlink"/>
-                <w:rFonts w:ascii="Arial" w:hAnsi="Arial" w:cs="Arial"/>
-                <w:noProof/>
-                <w:rtl/>
-              </w:rPr>
-              <w:t xml:space="preserve"> </w:t>
-            </w:r>
-            <w:r>
-              <w:rPr>
-                <w:rStyle w:val="Hyperlink"/>
-                <w:rFonts w:ascii="Arial" w:hAnsi="Arial" w:cs="Arial" w:hint="eastAsia"/>
-                <w:noProof/>
-                <w:rtl/>
-              </w:rPr>
-              <w:t>התנהגות</w:t>
-            </w:r>
-            <w:r>
-              <w:rPr>
-                <w:rStyle w:val="Hyperlink"/>
-                <w:rFonts w:ascii="Arial" w:hAnsi="Arial" w:cs="Arial"/>
-                <w:noProof/>
-                <w:rtl/>
-              </w:rPr>
-              <w:t xml:space="preserve"> </w:t>
-            </w:r>
-            <w:r>
-              <w:rPr>
-                <w:rStyle w:val="Hyperlink"/>
-                <w:rFonts w:ascii="Arial" w:hAnsi="Arial" w:cs="Arial" w:hint="eastAsia"/>
-                <w:noProof/>
-                <w:rtl/>
-              </w:rPr>
-              <w:t>עדרית</w:t>
+              <w:t>:</w:t>
             </w:r>
             <w:r>
               <w:rPr>
@@ -1216,219 +1545,7 @@
                 <w:noProof/>
                 <w:webHidden/>
               </w:rPr>
-              <w:instrText xml:space="preserve"> PAGEREF _Toc186557913 \h </w:instrText>
-            </w:r>
-            <w:r>
-              <w:rPr>
-                <w:noProof/>
-                <w:webHidden/>
-              </w:rPr>
-            </w:r>
-            <w:r>
-              <w:rPr>
-                <w:noProof/>
-                <w:webHidden/>
-              </w:rPr>
-              <w:fldChar w:fldCharType="separate"/>
-            </w:r>
-            <w:r>
-              <w:rPr>
-                <w:noProof/>
-                <w:webHidden/>
-              </w:rPr>
-              <w:t>5</w:t>
-            </w:r>
-            <w:r>
-              <w:rPr>
-                <w:noProof/>
-                <w:webHidden/>
-              </w:rPr>
-              <w:fldChar w:fldCharType="end"/>
-            </w:r>
-          </w:hyperlink>
-        </w:p>
-        <w:p>
-          <w:pPr>
-            <w:pStyle w:val="TOC2"/>
-            <w:tabs>
-              <w:tab w:val="right" w:leader="dot" w:pos="9350"/>
-            </w:tabs>
-            <w:bidi/>
-            <w:spacing w:line="360" w:lineRule="auto"/>
-            <w:rPr>
-              <w:rFonts w:eastAsiaTheme="minorEastAsia" w:cstheme="minorBidi"/>
-              <w:smallCaps w:val="0"/>
-              <w:noProof/>
-              <w:sz w:val="24"/>
-              <w:szCs w:val="24"/>
-              <w:lang w:val="en-IL"/>
-            </w:rPr>
-          </w:pPr>
-          <w:hyperlink w:anchor="_Toc186557914" w:history="1">
-            <w:r>
-              <w:rPr>
-                <w:rStyle w:val="Hyperlink"/>
-                <w:rFonts w:ascii="Arial" w:hAnsi="Arial" w:cs="Arial" w:hint="eastAsia"/>
-                <w:noProof/>
-                <w:rtl/>
-              </w:rPr>
-              <w:t>מודל</w:t>
-            </w:r>
-            <w:r>
-              <w:rPr>
-                <w:rStyle w:val="Hyperlink"/>
-                <w:rFonts w:ascii="Arial" w:hAnsi="Arial" w:cs="Arial"/>
-                <w:noProof/>
-                <w:rtl/>
-              </w:rPr>
-              <w:t xml:space="preserve"> </w:t>
-            </w:r>
-            <w:r>
-              <w:rPr>
-                <w:rStyle w:val="Hyperlink"/>
-                <w:rFonts w:ascii="Arial" w:hAnsi="Arial" w:cs="Arial" w:hint="eastAsia"/>
-                <w:noProof/>
-                <w:rtl/>
-              </w:rPr>
-              <w:t>בסיסי</w:t>
-            </w:r>
-            <w:r>
-              <w:rPr>
-                <w:rStyle w:val="Hyperlink"/>
-                <w:rFonts w:ascii="Arial" w:hAnsi="Arial" w:cs="Arial"/>
-                <w:noProof/>
-                <w:rtl/>
-              </w:rPr>
-              <w:t xml:space="preserve"> </w:t>
-            </w:r>
-            <w:r>
-              <w:rPr>
-                <w:rStyle w:val="Hyperlink"/>
-                <w:rFonts w:ascii="Arial" w:hAnsi="Arial" w:cs="Arial" w:hint="eastAsia"/>
-                <w:noProof/>
-                <w:rtl/>
-              </w:rPr>
-              <w:t>של</w:t>
-            </w:r>
-            <w:r>
-              <w:rPr>
-                <w:rStyle w:val="Hyperlink"/>
-                <w:rFonts w:ascii="Arial" w:hAnsi="Arial" w:cs="Arial"/>
-                <w:noProof/>
-                <w:rtl/>
-              </w:rPr>
-              <w:t xml:space="preserve"> </w:t>
-            </w:r>
-            <w:r>
-              <w:rPr>
-                <w:rStyle w:val="Hyperlink"/>
-                <w:rFonts w:ascii="Arial" w:hAnsi="Arial" w:cs="Arial" w:hint="eastAsia"/>
-                <w:noProof/>
-                <w:rtl/>
-              </w:rPr>
-              <w:t>התנהגות</w:t>
-            </w:r>
-            <w:r>
-              <w:rPr>
-                <w:rStyle w:val="Hyperlink"/>
-                <w:rFonts w:ascii="Arial" w:hAnsi="Arial" w:cs="Arial"/>
-                <w:noProof/>
-                <w:rtl/>
-              </w:rPr>
-              <w:t xml:space="preserve"> </w:t>
-            </w:r>
-            <w:r>
-              <w:rPr>
-                <w:rStyle w:val="Hyperlink"/>
-                <w:rFonts w:ascii="Arial" w:hAnsi="Arial" w:cs="Arial" w:hint="eastAsia"/>
-                <w:noProof/>
-                <w:rtl/>
-              </w:rPr>
-              <w:t>עדרית</w:t>
-            </w:r>
-            <w:r>
-              <w:rPr>
-                <w:rStyle w:val="Hyperlink"/>
-                <w:rFonts w:ascii="Arial" w:hAnsi="Arial" w:cs="Arial"/>
-                <w:noProof/>
-                <w:rtl/>
-              </w:rPr>
-              <w:t xml:space="preserve">, </w:t>
-            </w:r>
-            <w:r>
-              <w:rPr>
-                <w:rStyle w:val="Hyperlink"/>
-                <w:rFonts w:ascii="Arial" w:hAnsi="Arial" w:cs="Arial" w:hint="eastAsia"/>
-                <w:noProof/>
-                <w:rtl/>
-              </w:rPr>
-              <w:t>והסבר</w:t>
-            </w:r>
-            <w:r>
-              <w:rPr>
-                <w:rStyle w:val="Hyperlink"/>
-                <w:rFonts w:ascii="Arial" w:hAnsi="Arial" w:cs="Arial"/>
-                <w:noProof/>
-                <w:rtl/>
-              </w:rPr>
-              <w:t xml:space="preserve"> </w:t>
-            </w:r>
-            <w:r>
-              <w:rPr>
-                <w:rStyle w:val="Hyperlink"/>
-                <w:rFonts w:ascii="Arial" w:hAnsi="Arial" w:cs="Arial" w:hint="eastAsia"/>
-                <w:noProof/>
-                <w:rtl/>
-              </w:rPr>
-              <w:t>תיאורטי</w:t>
-            </w:r>
-            <w:r>
-              <w:rPr>
-                <w:rStyle w:val="Hyperlink"/>
-                <w:rFonts w:ascii="Arial" w:hAnsi="Arial" w:cs="Arial"/>
-                <w:noProof/>
-                <w:rtl/>
-              </w:rPr>
-              <w:t xml:space="preserve"> </w:t>
-            </w:r>
-            <w:r>
-              <w:rPr>
-                <w:rStyle w:val="Hyperlink"/>
-                <w:rFonts w:ascii="Arial" w:hAnsi="Arial" w:cs="Arial" w:hint="eastAsia"/>
-                <w:noProof/>
-                <w:rtl/>
-              </w:rPr>
-              <w:t>לתופעה</w:t>
-            </w:r>
-            <w:r>
-              <w:rPr>
-                <w:rStyle w:val="Hyperlink"/>
-                <w:rFonts w:ascii="Arial" w:hAnsi="Arial" w:cs="Arial"/>
-                <w:noProof/>
-                <w:rtl/>
-              </w:rPr>
-              <w:t>:</w:t>
-            </w:r>
-            <w:r>
-              <w:rPr>
-                <w:noProof/>
-                <w:webHidden/>
-              </w:rPr>
-              <w:tab/>
-            </w:r>
-            <w:r>
-              <w:rPr>
-                <w:noProof/>
-                <w:webHidden/>
-              </w:rPr>
-              <w:fldChar w:fldCharType="begin"/>
-            </w:r>
-            <w:r>
-              <w:rPr>
-                <w:noProof/>
-                <w:webHidden/>
-              </w:rPr>
-              <w:instrText xml:space="preserve"> PAGEREF _Toc186557914 \h </w:instrText>
+              <w:instrText xml:space="preserve"> PAGEREF _Toc187060932 \h </w:instrText>
             </w:r>
             <w:r>
               <w:rPr>
@@ -1477,7 +1594,7 @@
               <w:lang w:val="en-IL"/>
             </w:rPr>
           </w:pPr>
-          <w:hyperlink w:anchor="_Toc186557915" w:history="1">
+          <w:hyperlink w:anchor="_Toc187060933" w:history="1">
             <w:r>
               <w:rPr>
                 <w:rStyle w:val="Hyperlink"/>
@@ -1624,7 +1741,7 @@
                 <w:noProof/>
                 <w:webHidden/>
               </w:rPr>
-              <w:instrText xml:space="preserve"> PAGEREF _Toc186557915 \h </w:instrText>
+              <w:instrText xml:space="preserve"> PAGEREF _Toc187060933 \h </w:instrText>
             </w:r>
             <w:r>
               <w:rPr>
@@ -1681,7 +1798,7 @@
               <w:lang w:val="en-IL"/>
             </w:rPr>
           </w:pPr>
-          <w:hyperlink w:anchor="_Toc186557916" w:history="1">
+          <w:hyperlink w:anchor="_Toc187060934" w:history="1">
             <w:r>
               <w:rPr>
                 <w:rStyle w:val="Hyperlink"/>
@@ -1850,7 +1967,7 @@
                 <w:noProof/>
                 <w:webHidden/>
               </w:rPr>
-              <w:instrText xml:space="preserve"> PAGEREF _Toc186557916 \h </w:instrText>
+              <w:instrText xml:space="preserve"> PAGEREF _Toc187060934 \h </w:instrText>
             </w:r>
             <w:r>
               <w:rPr>
@@ -1907,7 +2024,7 @@
               <w:lang w:val="en-IL"/>
             </w:rPr>
           </w:pPr>
-          <w:hyperlink w:anchor="_Toc186557917" w:history="1">
+          <w:hyperlink w:anchor="_Toc187060935" w:history="1">
             <w:r>
               <w:rPr>
                 <w:rStyle w:val="Hyperlink"/>
@@ -1988,7 +2105,7 @@
                 <w:noProof/>
                 <w:webHidden/>
               </w:rPr>
-              <w:instrText xml:space="preserve"> PAGEREF _Toc186557917 \h </w:instrText>
+              <w:instrText xml:space="preserve"> PAGEREF _Toc187060935 \h </w:instrText>
             </w:r>
             <w:r>
               <w:rPr>
@@ -2021,6 +2138,86 @@
                 <w:i w:val="0"/>
                 <w:iCs w:val="0"/>
                 <w:noProof/>
+                <w:webHidden/>
+              </w:rPr>
+              <w:fldChar w:fldCharType="end"/>
+            </w:r>
+          </w:hyperlink>
+        </w:p>
+        <w:p>
+          <w:pPr>
+            <w:pStyle w:val="TOC2"/>
+            <w:tabs>
+              <w:tab w:val="right" w:leader="dot" w:pos="9350"/>
+            </w:tabs>
+            <w:bidi/>
+            <w:spacing w:line="360" w:lineRule="auto"/>
+            <w:rPr>
+              <w:rStyle w:val="Hyperlink"/>
+              <w:rFonts w:ascii="Arial" w:hAnsi="Arial" w:cs="Arial"/>
+            </w:rPr>
+          </w:pPr>
+          <w:hyperlink w:anchor="_Toc187060936" w:history="1">
+            <w:r>
+              <w:rPr>
+                <w:rStyle w:val="Hyperlink"/>
+                <w:rFonts w:ascii="Arial" w:hAnsi="Arial" w:cs="Arial" w:hint="eastAsia"/>
+                <w:noProof/>
+                <w:rtl/>
+              </w:rPr>
+              <w:t>ביבליוגרפיה</w:t>
+            </w:r>
+            <w:r>
+              <w:rPr>
+                <w:rStyle w:val="Hyperlink"/>
+                <w:rFonts w:ascii="Arial" w:hAnsi="Arial" w:cs="Arial"/>
+                <w:webHidden/>
+              </w:rPr>
+              <w:tab/>
+            </w:r>
+            <w:r>
+              <w:rPr>
+                <w:rStyle w:val="Hyperlink"/>
+                <w:rFonts w:ascii="Arial" w:hAnsi="Arial" w:cs="Arial"/>
+                <w:webHidden/>
+              </w:rPr>
+              <w:fldChar w:fldCharType="begin"/>
+            </w:r>
+            <w:r>
+              <w:rPr>
+                <w:rStyle w:val="Hyperlink"/>
+                <w:rFonts w:ascii="Arial" w:hAnsi="Arial" w:cs="Arial"/>
+                <w:webHidden/>
+              </w:rPr>
+              <w:instrText xml:space="preserve"> PAGEREF _Toc187060936 \h </w:instrText>
+            </w:r>
+            <w:r>
+              <w:rPr>
+                <w:rStyle w:val="Hyperlink"/>
+                <w:rFonts w:ascii="Arial" w:hAnsi="Arial" w:cs="Arial"/>
+                <w:webHidden/>
+              </w:rPr>
+            </w:r>
+            <w:r>
+              <w:rPr>
+                <w:rStyle w:val="Hyperlink"/>
+                <w:rFonts w:ascii="Arial" w:hAnsi="Arial" w:cs="Arial"/>
+                <w:webHidden/>
+              </w:rPr>
+              <w:fldChar w:fldCharType="separate"/>
+            </w:r>
+            <w:r>
+              <w:rPr>
+                <w:rStyle w:val="Hyperlink"/>
+                <w:rFonts w:ascii="Arial" w:hAnsi="Arial" w:cs="Arial"/>
+                <w:webHidden/>
+              </w:rPr>
+              <w:t>9</w:t>
+            </w:r>
+            <w:r>
+              <w:rPr>
+                <w:rStyle w:val="Hyperlink"/>
+                <w:rFonts w:ascii="Arial" w:hAnsi="Arial" w:cs="Arial"/>
                 <w:webHidden/>
               </w:rPr>
               <w:fldChar w:fldCharType="end"/>
@@ -2200,7 +2397,7 @@
           <w:rtl/>
         </w:rPr>
       </w:pPr>
-      <w:bookmarkStart w:id="0" w:name="_Toc186557908"/>
+      <w:bookmarkStart w:id="0" w:name="_Toc187060926"/>
       <w:r>
         <w:rPr>
           <w:rFonts w:ascii="Arial" w:hAnsi="Arial" w:cs="Arial"/>
@@ -2221,7 +2418,6 @@
           <w:kern w:val="2"/>
           <w:sz w:val="22"/>
           <w:szCs w:val="22"/>
-          <w:lang w:val="en-US"/>
           <w14:ligatures w14:val="standardContextual"/>
         </w:rPr>
       </w:pPr>
@@ -2232,7 +2428,6 @@
           <w:sz w:val="22"/>
           <w:szCs w:val="22"/>
           <w:rtl/>
-          <w:lang w:val="en-US"/>
           <w14:ligatures w14:val="standardContextual"/>
         </w:rPr>
         <w:t>תופעת העדר היא תופעה חברתית-פסיכולוגית שבה אנשים נוטים להתנהג או להחליט באופן המחקה את פעולותיהם של אחרים</w:t>
@@ -2244,10 +2439,20 @@
           <w:sz w:val="22"/>
           <w:szCs w:val="22"/>
           <w:rtl/>
-          <w:lang w:val="en-US"/>
           <w14:ligatures w14:val="standardContextual"/>
         </w:rPr>
-        <w:t>, לפעמים אף בניגוד לפעולה שרצו לעשות מלכתחילה</w:t>
+        <w:t xml:space="preserve">, לפעמים אף בניגוד לפעולה </w:t>
+      </w:r>
+      <w:r>
+        <w:rPr>
+          <w:rFonts w:ascii="Arial" w:eastAsiaTheme="minorHAnsi" w:hAnsi="Arial" w:cs="Arial" w:hint="cs"/>
+          <w:kern w:val="2"/>
+          <w:sz w:val="22"/>
+          <w:szCs w:val="22"/>
+          <w:rtl/>
+          <w14:ligatures w14:val="standardContextual"/>
+        </w:rPr>
+        <w:t>שהיו עושים על בסיס האינפורמציה הפרטית שלהם</w:t>
       </w:r>
       <w:r>
         <w:rPr>
@@ -2256,7 +2461,6 @@
           <w:sz w:val="22"/>
           <w:szCs w:val="22"/>
           <w:rtl/>
-          <w:lang w:val="en-US"/>
           <w14:ligatures w14:val="standardContextual"/>
         </w:rPr>
         <w:t>. התופעה מוכרת ומזוהה בתחומים רבים, אך בשוקי ההון היא מתבטאת במיוחד ומשפיעה על דפוסי המסחר ועל מחירי הנכסים. הרעיון שמאחורי תופעת העדר בשוק הפיננסי טמון בכך שמשקיעים, במקום לבחון באופן עצמאי את המידע והנתונים העומדים לרשותם, בוחרים להסתמך על התנהגות הרוב מתוך הנחה שזו משקפת את הפעולה הנכונה. במקרים רבים, הדבר מוביל להאצת מגמות מסוימות בשוק ולעיתים אף ליצירת "בועות" פיננסיות או התרסקות מחירים פתאומית</w:t>
@@ -2267,7 +2471,6 @@
           <w:kern w:val="2"/>
           <w:sz w:val="22"/>
           <w:szCs w:val="22"/>
-          <w:lang w:val="en-US"/>
           <w14:ligatures w14:val="standardContextual"/>
         </w:rPr>
         <w:t>.</w:t>
@@ -2283,10 +2486,20 @@
           <w:kern w:val="2"/>
           <w:sz w:val="22"/>
           <w:szCs w:val="22"/>
-          <w:lang w:val="en-US"/>
           <w14:ligatures w14:val="standardContextual"/>
         </w:rPr>
       </w:pPr>
+      <w:r>
+        <w:rPr>
+          <w:rFonts w:ascii="Arial" w:eastAsiaTheme="minorHAnsi" w:hAnsi="Arial" w:cs="Arial" w:hint="cs"/>
+          <w:kern w:val="2"/>
+          <w:sz w:val="22"/>
+          <w:szCs w:val="22"/>
+          <w:rtl/>
+          <w14:ligatures w14:val="standardContextual"/>
+        </w:rPr>
+        <w:t>המוטיבציה</w:t>
+      </w:r>
       <w:r>
         <w:rPr>
           <w:rFonts w:ascii="Arial" w:eastAsiaTheme="minorHAnsi" w:hAnsi="Arial" w:cs="Arial"/>
@@ -2294,10 +2507,20 @@
           <w:sz w:val="22"/>
           <w:szCs w:val="22"/>
           <w:rtl/>
-          <w:lang w:val="en-US"/>
           <w14:ligatures w14:val="standardContextual"/>
         </w:rPr>
-        <w:t>המשי</w:t>
+        <w:t xml:space="preserve"> לחקור את תופעת העדר בשווקים הפיננסיים נובעת מההשפעה הרחבה שלה על השוק כולו, כמו גם מהפוטנציאל לנצל אותה לצרכים מעשיים. על אף ההשלכות השליליות האפשריות של תופעת העדר, כגון הגדלת התנודתיות בשווקים או </w:t>
+      </w:r>
+      <w:r>
+        <w:rPr>
+          <w:rFonts w:ascii="Arial" w:eastAsiaTheme="minorHAnsi" w:hAnsi="Arial" w:cs="Arial" w:hint="cs"/>
+          <w:kern w:val="2"/>
+          <w:sz w:val="22"/>
+          <w:szCs w:val="22"/>
+          <w:rtl/>
+          <w14:ligatures w14:val="standardContextual"/>
+        </w:rPr>
+        <w:t xml:space="preserve">יצירת מחירים שמתרחקים מהתוחלת, </w:t>
       </w:r>
       <w:r>
         <w:rPr>
@@ -2306,10 +2529,9 @@
           <w:sz w:val="22"/>
           <w:szCs w:val="22"/>
           <w:rtl/>
-          <w:lang w:val="en-US"/>
           <w14:ligatures w14:val="standardContextual"/>
         </w:rPr>
-        <w:t>כ</w:t>
+        <w:t>מחקר מעמיק עשוי להציע דרכים להשתמש בה ככלי חיזוי. הבנת התנהגות העדר עשויה לעזור לא רק למשקיעים פרטיים, אלא גם למנהלי קרנות, סוחרים ומקבלי החלטות בשוקי ההון, שמבקשים לקבל החלטות מושכלות יותר ולהפחית את הסיכונים הכרוכים במסחר</w:t>
       </w:r>
       <w:r>
         <w:rPr>
@@ -2317,38 +2539,35 @@
           <w:kern w:val="2"/>
           <w:sz w:val="22"/>
           <w:szCs w:val="22"/>
-          <w:rtl/>
-          <w:lang w:val="en-US"/>
           <w14:ligatures w14:val="standardContextual"/>
         </w:rPr>
-        <w:t>ה לחקור את תופעת העדר בשווקים הפיננסיים נובעת מההשפעה הרחבה שלה על השוק כולו, כמו גם מהפוטנציאל לנצל אותה לצרכים מעשיים. על אף ההשלכות השליליות האפשריות של תופעת העדר, כגון הגדלת התנודתיות בשווקים או יצירת מחירים בלתי רציונליים, מחקר מעמיק עשוי להציע דרכים להשתמש בה ככלי חיזוי. הבנת התנהגות העדר עשויה לעזור לא רק למשקיעים פרטיים, אלא גם למנהלי קרנות, סוחרים ומקבלי החלטות בשוקי ההון, שמבקשים לקבל החלטות מושכלות יותר ולהפחית את הסיכונים הכרוכים במסחר</w:t>
-      </w:r>
-      <w:r>
+        <w:t>.</w:t>
+      </w:r>
+    </w:p>
+    <w:p>
+      <w:pPr>
+        <w:pStyle w:val="NormalWeb"/>
+        <w:bidi/>
+        <w:spacing w:line="276" w:lineRule="auto"/>
         <w:rPr>
           <w:rFonts w:ascii="Arial" w:eastAsiaTheme="minorHAnsi" w:hAnsi="Arial" w:cs="Arial"/>
           <w:kern w:val="2"/>
           <w:sz w:val="22"/>
           <w:szCs w:val="22"/>
-          <w:lang w:val="en-US"/>
           <w14:ligatures w14:val="standardContextual"/>
         </w:rPr>
-        <w:t>.</w:t>
-      </w:r>
-    </w:p>
-    <w:p>
-      <w:pPr>
-        <w:pStyle w:val="NormalWeb"/>
-        <w:bidi/>
-        <w:spacing w:line="276" w:lineRule="auto"/>
+      </w:pPr>
+      <w:r>
         <w:rPr>
           <w:rFonts w:ascii="Arial" w:eastAsiaTheme="minorHAnsi" w:hAnsi="Arial" w:cs="Arial"/>
           <w:kern w:val="2"/>
           <w:sz w:val="22"/>
           <w:szCs w:val="22"/>
-          <w:lang w:val="en-US"/>
+          <w:rtl/>
           <w14:ligatures w14:val="standardContextual"/>
         </w:rPr>
-      </w:pPr>
+        <w:t>מטרת הפרויקט היא לבחון האם ניתן לזהות ולמדוד את דפוסי העדר ולהשתמש בהם כדי לחזות מחירי מניות</w:t>
+      </w:r>
       <w:r>
         <w:rPr>
           <w:rFonts w:ascii="Arial" w:eastAsiaTheme="minorHAnsi" w:hAnsi="Arial" w:cs="Arial"/>
@@ -2356,10 +2575,9 @@
           <w:sz w:val="22"/>
           <w:szCs w:val="22"/>
           <w:rtl/>
-          <w:lang w:val="en-US"/>
           <w14:ligatures w14:val="standardContextual"/>
         </w:rPr>
-        <w:t>מטרת הפרויקט היא לבחון האם ניתן לזהות ולמדוד את דפוסי העדר ולהשתמש בהם כדי לחזות מחירי מניות</w:t>
+        <w:t xml:space="preserve">, </w:t>
       </w:r>
       <w:r>
         <w:rPr>
@@ -2368,10 +2586,9 @@
           <w:sz w:val="22"/>
           <w:szCs w:val="22"/>
           <w:rtl/>
-          <w:lang w:val="en-US"/>
           <w14:ligatures w14:val="standardContextual"/>
         </w:rPr>
-        <w:t xml:space="preserve">, </w:t>
+        <w:t>נוסף על כך, הפרויקט מתמקד בזיהוי האינדיקטורים שמניעים את התופעה ובשאלה האם ניתן לשלב אותם באסטרטגיות השקעה</w:t>
       </w:r>
       <w:r>
         <w:rPr>
@@ -2379,60 +2596,93 @@
           <w:kern w:val="2"/>
           <w:sz w:val="22"/>
           <w:szCs w:val="22"/>
-          <w:rtl/>
-          <w:lang w:val="en-US"/>
           <w14:ligatures w14:val="standardContextual"/>
         </w:rPr>
-        <w:t>נוסף על כך, הפרויקט מתמקד בזיהוי האינדיקטורים שמניעים את התופעה ובשאלה האם ניתן לשלב אותם באסטרטגיות השקעה</w:t>
-      </w:r>
-      <w:r>
+        <w:t>.</w:t>
+      </w:r>
+    </w:p>
+    <w:p>
+      <w:pPr>
+        <w:pStyle w:val="NormalWeb"/>
+        <w:bidi/>
+        <w:spacing w:line="276" w:lineRule="auto"/>
         <w:rPr>
           <w:rFonts w:ascii="Arial" w:eastAsiaTheme="minorHAnsi" w:hAnsi="Arial" w:cs="Arial"/>
           <w:kern w:val="2"/>
           <w:sz w:val="22"/>
           <w:szCs w:val="22"/>
-          <w:lang w:val="en-US"/>
           <w14:ligatures w14:val="standardContextual"/>
         </w:rPr>
-        <w:t>.</w:t>
-      </w:r>
-    </w:p>
-    <w:p>
-      <w:pPr>
-        <w:pStyle w:val="NormalWeb"/>
-        <w:bidi/>
-        <w:spacing w:line="276" w:lineRule="auto"/>
+      </w:pPr>
+      <w:commentRangeStart w:id="1"/>
+      <w:r>
         <w:rPr>
           <w:rFonts w:ascii="Arial" w:eastAsiaTheme="minorHAnsi" w:hAnsi="Arial" w:cs="Arial"/>
           <w:kern w:val="2"/>
           <w:sz w:val="22"/>
           <w:szCs w:val="22"/>
-          <w:lang w:val="en-US"/>
+          <w:rtl/>
           <w14:ligatures w14:val="standardContextual"/>
         </w:rPr>
-      </w:pPr>
+        <w:t>חקר תופעת העדר הוא לא רק מאתגר אינטלקטואלית, אלא גם עשוי לספק תועלת מעשית. למשל, משקיע שמבין את הדינמיקה מאחורי תופעת העדר יכול להשתמש במידע זה כדי לצפות שינויים בשוק, להעריך מתי מחירי מניות עשויים להיות מנופחים או מתי שוק מסוים נמצא בתנודתיות מוגברת. למנהלי סיכונים, תובנות אלו יכולות לעזור לייצב פורטפוליו ולהפחית את החשיפה לתנודתיות חריגה. בסופו של דבר, הפרויקט שואף לא רק להרחיב את ההבנה האקדמית של תופעת העדר, אלא גם להציע כלים יישומיים שיסייעו למשקיעים ולחוקרים כאחד</w:t>
+      </w:r>
       <w:r>
         <w:rPr>
           <w:rFonts w:ascii="Arial" w:eastAsiaTheme="minorHAnsi" w:hAnsi="Arial" w:cs="Arial"/>
           <w:kern w:val="2"/>
           <w:sz w:val="22"/>
           <w:szCs w:val="22"/>
-          <w:rtl/>
-          <w:lang w:val="en-US"/>
           <w14:ligatures w14:val="standardContextual"/>
         </w:rPr>
-        <w:t>חקר תופעת העדר הוא לא רק מאתגר אינטלקטואלית, אלא גם עשוי לספק תועלת מעשית. למשל, משקיע שמבין את הדינמיקה מאחורי תופעת העדר יכול להשתמש במידע זה כדי לצפות שינויים בשוק, להעריך מתי מחירי מניות עשויים להיות מנופחים או מתי שוק מסוים נמצא בתנודתיות מוגברת. למנהלי סיכונים, תובנות אלו יכולות לעזור לייצב פורטפוליו ולהפחית את החשיפה לתנודתיות חריגה. בסופו של דבר, הפרויקט שואף לא רק להרחיב את ההבנה האקדמית של תופעת העדר, אלא גם להציע כלים יישומיים שיסייעו למשקיעים ולחוקרים כאחד</w:t>
-      </w:r>
-      <w:r>
-        <w:rPr>
-          <w:rFonts w:ascii="Arial" w:eastAsiaTheme="minorHAnsi" w:hAnsi="Arial" w:cs="Arial"/>
+        <w:t>.</w:t>
+      </w:r>
+      <w:commentRangeEnd w:id="1"/>
+      <w:r>
+        <w:rPr>
+          <w:rStyle w:val="CommentReference"/>
+          <w:rFonts w:asciiTheme="minorHAnsi" w:eastAsiaTheme="minorHAnsi" w:hAnsiTheme="minorHAnsi" w:cstheme="minorBidi"/>
+          <w:kern w:val="2"/>
+          <w14:ligatures w14:val="standardContextual"/>
+        </w:rPr>
+        <w:commentReference w:id="1"/>
+      </w:r>
+    </w:p>
+    <w:p>
+      <w:pPr>
+        <w:pStyle w:val="NormalWeb"/>
+        <w:bidi/>
+        <w:spacing w:line="276" w:lineRule="auto"/>
+        <w:rPr>
+          <w:rFonts w:ascii="Arial" w:eastAsiaTheme="minorHAnsi" w:hAnsi="Arial" w:cs="Arial" w:hint="cs"/>
           <w:kern w:val="2"/>
           <w:sz w:val="22"/>
           <w:szCs w:val="22"/>
-          <w:lang w:val="en-US"/>
+          <w:rtl/>
           <w14:ligatures w14:val="standardContextual"/>
         </w:rPr>
-        <w:t>.</w:t>
+      </w:pPr>
+      <w:r>
+        <w:rPr>
+          <w:rFonts w:ascii="Arial" w:eastAsiaTheme="minorHAnsi" w:hAnsi="Arial" w:cs="Arial" w:hint="cs"/>
+          <w:kern w:val="2"/>
+          <w:sz w:val="22"/>
+          <w:szCs w:val="22"/>
+          <w:highlight w:val="yellow"/>
+          <w:rtl/>
+          <w14:ligatures w14:val="standardContextual"/>
+        </w:rPr>
+        <w:t>התחום קשור ללימודי הנדסת תעשייה וניהול, שכן הוא משלב היבטים פסיכולוגים שנלמדו בקורסים כמו ״מבוא לקבלת החלטות״ לצד היבטים מתמטיים והסתברותיים. במסגרת פרויקט הגמר נשלב את הידע שלנו בתחום הרגרסיה ולמידת המכונה, כדי להפיק תובנות המבוססת על אפקט העדר.</w:t>
+      </w:r>
+      <w:r>
+        <w:rPr>
+          <w:rFonts w:ascii="Arial" w:eastAsiaTheme="minorHAnsi" w:hAnsi="Arial" w:cs="Arial" w:hint="cs"/>
+          <w:kern w:val="2"/>
+          <w:sz w:val="22"/>
+          <w:szCs w:val="22"/>
+          <w:rtl/>
+          <w14:ligatures w14:val="standardContextual"/>
+        </w:rPr>
+        <w:t xml:space="preserve"> </w:t>
       </w:r>
     </w:p>
     <w:p>
@@ -2442,7 +2692,6 @@
         <w:spacing w:line="276" w:lineRule="auto"/>
         <w:rPr>
           <w:rFonts w:ascii="Arial" w:hAnsi="Arial" w:cs="Arial"/>
-          <w:rtl/>
         </w:rPr>
       </w:pPr>
     </w:p>
@@ -2505,7 +2754,7 @@
           <w:rtl/>
         </w:rPr>
       </w:pPr>
-      <w:bookmarkStart w:id="1" w:name="_Toc186557909"/>
+      <w:bookmarkStart w:id="2" w:name="_Toc187060927"/>
       <w:r>
         <w:rPr>
           <w:rFonts w:ascii="Arial" w:hAnsi="Arial" w:cs="Arial"/>
@@ -2514,7 +2763,7 @@
         <w:lastRenderedPageBreak/>
         <w:t>סקר ספרות</w:t>
       </w:r>
-      <w:bookmarkEnd w:id="1"/>
+      <w:bookmarkEnd w:id="2"/>
     </w:p>
     <w:p>
       <w:pPr>
@@ -2525,7 +2774,7 @@
           <w:rFonts w:ascii="Arial" w:hAnsi="Arial" w:cs="Arial"/>
         </w:rPr>
       </w:pPr>
-      <w:bookmarkStart w:id="2" w:name="_Toc186557910"/>
+      <w:bookmarkStart w:id="3" w:name="_Toc187060928"/>
       <w:r>
         <w:rPr>
           <w:rFonts w:ascii="Arial" w:hAnsi="Arial" w:cs="Arial"/>
@@ -2533,7 +2782,7 @@
         </w:rPr>
         <w:t>התנהגות עדרית: מאפיינים וחשיבותה</w:t>
       </w:r>
-      <w:bookmarkEnd w:id="2"/>
+      <w:bookmarkEnd w:id="3"/>
     </w:p>
     <w:p>
       <w:pPr>
@@ -2593,7 +2842,7 @@
           <w:rFonts w:ascii="Arial" w:hAnsi="Arial" w:cs="Arial"/>
         </w:rPr>
       </w:pPr>
-      <w:bookmarkStart w:id="3" w:name="_Toc186557911"/>
+      <w:bookmarkStart w:id="4" w:name="_Toc187060929"/>
       <w:r>
         <w:rPr>
           <w:rFonts w:ascii="Arial" w:hAnsi="Arial" w:cs="Arial"/>
@@ -2601,7 +2850,7 @@
         </w:rPr>
         <w:t>מאפייני התנהגות עדרית</w:t>
       </w:r>
-      <w:bookmarkEnd w:id="3"/>
+      <w:bookmarkEnd w:id="4"/>
     </w:p>
     <w:p>
       <w:pPr>
@@ -2650,22 +2899,14 @@
           <w:rFonts w:ascii="Arial" w:hAnsi="Arial" w:cs="Arial"/>
           <w:rtl/>
         </w:rPr>
-        <w:t>במאמר שפורסם בשנת 1992</w:t>
-      </w:r>
-      <w:r>
-        <w:rPr>
-          <w:rStyle w:val="FootnoteReference"/>
-          <w:rFonts w:ascii="Arial" w:hAnsi="Arial" w:cs="Arial"/>
-          <w:rtl/>
-        </w:rPr>
-        <w:footnoteReference w:id="1"/>
-      </w:r>
-      <w:r>
-        <w:rPr>
-          <w:rFonts w:ascii="Arial" w:hAnsi="Arial" w:cs="Arial"/>
-          <w:rtl/>
-        </w:rPr>
-        <w:t xml:space="preserve"> בנושא,</w:t>
+        <w:t xml:space="preserve">במאמר שפורסם </w:t>
+      </w:r>
+      <w:r>
+        <w:rPr>
+          <w:rFonts w:ascii="Arial" w:hAnsi="Arial" w:cs="Arial"/>
+          <w:rtl/>
+        </w:rPr>
+        <w:t>בנושא,</w:t>
       </w:r>
       <w:r>
         <w:rPr>
@@ -2734,21 +2975,21 @@
           <w:rFonts w:ascii="Arial" w:hAnsi="Arial" w:cs="Arial"/>
           <w:rtl/>
         </w:rPr>
-        <w:t xml:space="preserve"> מוביל למצב שבו פעולות של מספר קטן של יחידים יכולות להשפיע על כלל הקבוצה, גם כאשר ההחלטה הקולקטיבית </w:t>
-      </w:r>
-      <w:r>
-        <w:rPr>
-          <w:rFonts w:ascii="Arial" w:hAnsi="Arial" w:cs="Arial"/>
-          <w:rtl/>
-        </w:rPr>
-        <w:t>היא לא</w:t>
-      </w:r>
-      <w:r>
-        <w:rPr>
-          <w:rFonts w:ascii="Arial" w:hAnsi="Arial" w:cs="Arial"/>
-          <w:rtl/>
-        </w:rPr>
-        <w:t xml:space="preserve"> רציונלית. התנהגות זו </w:t>
+        <w:t xml:space="preserve"> מוביל למצב שבו פעולות של מספר קטן של יחידים יכולות להשפיע על כלל הקבוצה, גם כאשר ההחלטה הקולקטיבית</w:t>
+      </w:r>
+      <w:r>
+        <w:rPr>
+          <w:rFonts w:ascii="Arial" w:hAnsi="Arial" w:cs="Arial" w:hint="cs"/>
+          <w:rtl/>
+        </w:rPr>
+        <w:t xml:space="preserve"> עלולה דווקא להיות שגויה. ה</w:t>
+      </w:r>
+      <w:r>
+        <w:rPr>
+          <w:rFonts w:ascii="Arial" w:hAnsi="Arial" w:cs="Arial"/>
+          <w:rtl/>
+        </w:rPr>
+        <w:t xml:space="preserve">תנהגות זו </w:t>
       </w:r>
       <w:r>
         <w:rPr>
@@ -2770,6 +3011,22 @@
         </w:rPr>
         <w:t>.</w:t>
       </w:r>
+      <w:r>
+        <w:rPr>
+          <w:rFonts w:ascii="Arial" w:hAnsi="Arial" w:cs="Arial" w:hint="cs"/>
+          <w:rtl/>
+        </w:rPr>
+        <w:t xml:space="preserve"> </w:t>
+      </w:r>
+      <w:r>
+        <w:rPr>
+          <w:rStyle w:val="Strong"/>
+          <w:b w:val="0"/>
+          <w:bCs w:val="0"/>
+          <w:highlight w:val="yellow"/>
+        </w:rPr>
+        <w:t>(Banerjee, 1992)</w:t>
+      </w:r>
     </w:p>
     <w:p>
       <w:pPr>
@@ -2835,8 +3092,11 @@
         <w:spacing w:line="276" w:lineRule="auto"/>
         <w:rPr>
           <w:rFonts w:ascii="Arial" w:hAnsi="Arial" w:cs="Arial"/>
-        </w:rPr>
-      </w:pPr>
+          <w:strike/>
+          <w:rtl/>
+        </w:rPr>
+      </w:pPr>
+      <w:commentRangeStart w:id="5"/>
       <w:r>
         <w:rPr>
           <w:rFonts w:ascii="Arial" w:hAnsi="Arial" w:cs="Arial"/>
@@ -2849,7 +3109,77 @@
           <w:rFonts w:ascii="Arial" w:hAnsi="Arial" w:cs="Arial"/>
           <w:rtl/>
         </w:rPr>
-        <w:t xml:space="preserve"> נוסף</w:t>
+        <w:t xml:space="preserve"> נוסף,</w:t>
+      </w:r>
+      <w:r>
+        <w:rPr>
+          <w:rFonts w:ascii="Arial" w:hAnsi="Arial" w:cs="Arial"/>
+          <w:rtl/>
+        </w:rPr>
+        <w:t xml:space="preserve"> ניתן לראות </w:t>
+      </w:r>
+      <w:r>
+        <w:rPr>
+          <w:rFonts w:ascii="Arial" w:hAnsi="Arial" w:cs="Arial"/>
+          <w:rtl/>
+        </w:rPr>
+        <w:t xml:space="preserve">את ההבנה של העדריות </w:t>
+      </w:r>
+      <w:r>
+        <w:rPr>
+          <w:rFonts w:ascii="Arial" w:hAnsi="Arial" w:cs="Arial"/>
+          <w:rtl/>
+        </w:rPr>
+        <w:t>והדגשה של</w:t>
+      </w:r>
+      <w:r>
+        <w:rPr>
+          <w:rFonts w:ascii="Arial" w:hAnsi="Arial" w:cs="Arial"/>
+          <w:rtl/>
+        </w:rPr>
+        <w:t xml:space="preserve"> הדואליות שבה. מצד אחד, העדריות עשויה להיות רציונלית ברמה האישית כאשר המידע מוגבל, שכן חיקוי פעולות של אחרים יכול לשמש כאסטרטגיה חכמה להפחתת סיכון. מצד שני, עדריות עלולה לגרום לעיוותים משמעותיים בשוק, </w:t>
+      </w:r>
+      <w:r>
+        <w:rPr>
+          <w:rFonts w:ascii="Arial" w:hAnsi="Arial" w:cs="Arial"/>
+          <w:rtl/>
+        </w:rPr>
+        <w:t>כמו</w:t>
+      </w:r>
+      <w:r>
+        <w:rPr>
+          <w:rFonts w:ascii="Arial" w:hAnsi="Arial" w:cs="Arial"/>
+          <w:rtl/>
+        </w:rPr>
+        <w:t xml:space="preserve"> היווצרות</w:t>
+      </w:r>
+      <w:r>
+        <w:rPr>
+          <w:rFonts w:ascii="Arial" w:hAnsi="Arial" w:cs="Arial"/>
+          <w:rtl/>
+        </w:rPr>
+        <w:t xml:space="preserve"> של</w:t>
+      </w:r>
+      <w:r>
+        <w:rPr>
+          <w:rFonts w:ascii="Arial" w:hAnsi="Arial" w:cs="Arial"/>
+          <w:rtl/>
+        </w:rPr>
+        <w:t xml:space="preserve"> בועות מחירים וקריסות שו</w:t>
+      </w:r>
+      <w:r>
+        <w:rPr>
+          <w:rFonts w:ascii="Arial" w:hAnsi="Arial" w:cs="Arial"/>
+          <w:rtl/>
+        </w:rPr>
+        <w:t>וקים</w:t>
+      </w:r>
+      <w:r>
+        <w:rPr>
+          <w:rFonts w:ascii="Arial" w:hAnsi="Arial" w:cs="Arial"/>
+          <w:rtl/>
+        </w:rPr>
+        <w:t>. בועה כלכלית מתארת מצב בו ערכם של ערכים פיננסיים גבוה בהרבה משווים הכלכלי</w:t>
       </w:r>
       <w:r>
         <w:rPr>
@@ -2860,167 +3190,375 @@
       </w:r>
       <w:r>
         <w:rPr>
-          <w:rStyle w:val="FootnoteReference"/>
-          <w:rFonts w:ascii="Arial" w:hAnsi="Arial" w:cs="Arial"/>
-          <w:rtl/>
-        </w:rPr>
-        <w:footnoteReference w:id="2"/>
-      </w:r>
-      <w:r>
-        <w:rPr>
-          <w:rFonts w:ascii="Arial" w:hAnsi="Arial" w:cs="Arial"/>
-          <w:rtl/>
-        </w:rPr>
-        <w:t>,</w:t>
-      </w:r>
-      <w:r>
-        <w:rPr>
-          <w:rFonts w:ascii="Arial" w:hAnsi="Arial" w:cs="Arial"/>
-          <w:rtl/>
-        </w:rPr>
-        <w:t xml:space="preserve"> ניתן לראות </w:t>
-      </w:r>
-      <w:r>
-        <w:rPr>
-          <w:rFonts w:ascii="Arial" w:hAnsi="Arial" w:cs="Arial"/>
-          <w:rtl/>
-        </w:rPr>
-        <w:t xml:space="preserve">את ההבנה של העדריות </w:t>
-      </w:r>
-      <w:r>
-        <w:rPr>
-          <w:rFonts w:ascii="Arial" w:hAnsi="Arial" w:cs="Arial"/>
-          <w:rtl/>
-        </w:rPr>
-        <w:t>והדגשה של</w:t>
-      </w:r>
-      <w:r>
-        <w:rPr>
-          <w:rFonts w:ascii="Arial" w:hAnsi="Arial" w:cs="Arial"/>
-          <w:rtl/>
-        </w:rPr>
-        <w:t xml:space="preserve"> הדואליות שבה. מצד אחד, העדריות עשויה להיות רציונלית ברמה האישית כאשר המידע מוגבל, שכן חיקוי פעולות של אחרים יכול לשמש כאסטרטגיה חכמה להפחתת סיכון. מצד שני, עדריות עלולה לגרום לעיוותים משמעותיים בשוק, </w:t>
-      </w:r>
-      <w:r>
-        <w:rPr>
-          <w:rFonts w:ascii="Arial" w:hAnsi="Arial" w:cs="Arial"/>
-          <w:rtl/>
-        </w:rPr>
-        <w:t>כמו</w:t>
-      </w:r>
-      <w:r>
-        <w:rPr>
-          <w:rFonts w:ascii="Arial" w:hAnsi="Arial" w:cs="Arial"/>
-          <w:rtl/>
-        </w:rPr>
-        <w:t xml:space="preserve"> היווצרות</w:t>
-      </w:r>
-      <w:r>
-        <w:rPr>
-          <w:rFonts w:ascii="Arial" w:hAnsi="Arial" w:cs="Arial"/>
-          <w:rtl/>
-        </w:rPr>
-        <w:t xml:space="preserve"> של</w:t>
-      </w:r>
-      <w:r>
-        <w:rPr>
-          <w:rFonts w:ascii="Arial" w:hAnsi="Arial" w:cs="Arial"/>
-          <w:rtl/>
-        </w:rPr>
-        <w:t xml:space="preserve"> בועות מחירים וקריסות שו</w:t>
-      </w:r>
-      <w:r>
-        <w:rPr>
-          <w:rFonts w:ascii="Arial" w:hAnsi="Arial" w:cs="Arial"/>
-          <w:rtl/>
-        </w:rPr>
-        <w:t>וקים</w:t>
-      </w:r>
-      <w:r>
-        <w:rPr>
-          <w:rFonts w:ascii="Arial" w:hAnsi="Arial" w:cs="Arial"/>
-          <w:rtl/>
-        </w:rPr>
-        <w:t>. בועה כלכלית מתארת מצב בו ערכם של ערכים פיננסיים גבוה בהרבה משווים הכלכלי</w:t>
-      </w:r>
-      <w:r>
-        <w:rPr>
-          <w:rFonts w:ascii="Arial" w:hAnsi="Arial" w:cs="Arial"/>
+          <w:rFonts w:ascii="Arial" w:hAnsi="Arial" w:cs="Arial"/>
+          <w:rtl/>
+        </w:rPr>
+        <w:t>האובייקטיבי</w:t>
+      </w:r>
+      <w:r>
+        <w:rPr>
+          <w:rFonts w:ascii="Arial" w:hAnsi="Arial" w:cs="Arial"/>
+          <w:rtl/>
+        </w:rPr>
+        <w:t xml:space="preserve">. </w:t>
+      </w:r>
+      <w:r>
+        <w:rPr>
+          <w:rFonts w:ascii="Arial" w:hAnsi="Arial" w:cs="Arial"/>
+          <w:strike/>
+          <w:rtl/>
+        </w:rPr>
+        <w:t>המאמר גם מדגיש</w:t>
+      </w:r>
+      <w:r>
+        <w:rPr>
+          <w:rFonts w:ascii="Arial" w:hAnsi="Arial" w:cs="Arial"/>
+          <w:strike/>
+          <w:rtl/>
+        </w:rPr>
+        <w:t xml:space="preserve"> שהתופעה פוגעת בתפקוד התקין של מנגנוני השוק ואף עלולה ליצור משברים בקנה מידה רחב יותר</w:t>
+      </w:r>
+      <w:r>
+        <w:rPr>
+          <w:rFonts w:ascii="Arial" w:hAnsi="Arial" w:cs="Arial"/>
+          <w:strike/>
+        </w:rPr>
+        <w:t>.</w:t>
+      </w:r>
+      <w:commentRangeEnd w:id="5"/>
+      <w:r>
+        <w:rPr>
+          <w:rStyle w:val="CommentReference"/>
+          <w:strike/>
+        </w:rPr>
+        <w:commentReference w:id="5"/>
+      </w:r>
+      <w:r>
+        <w:rPr>
+          <w:rFonts w:ascii="Arial" w:hAnsi="Arial" w:cs="Arial" w:hint="cs"/>
           <w:rtl/>
         </w:rPr>
         <w:t xml:space="preserve"> </w:t>
       </w:r>
       <w:r>
         <w:rPr>
-          <w:rFonts w:ascii="Arial" w:hAnsi="Arial" w:cs="Arial"/>
-          <w:rtl/>
-        </w:rPr>
-        <w:t>האובייקטיבי</w:t>
-      </w:r>
-      <w:r>
-        <w:rPr>
-          <w:rFonts w:ascii="Arial" w:hAnsi="Arial" w:cs="Arial"/>
-          <w:rtl/>
-        </w:rPr>
-        <w:t xml:space="preserve">. </w:t>
-      </w:r>
-      <w:r>
-        <w:rPr>
-          <w:rFonts w:ascii="Arial" w:hAnsi="Arial" w:cs="Arial"/>
-          <w:rtl/>
-        </w:rPr>
-        <w:t>המאמר גם מדגיש</w:t>
-      </w:r>
-      <w:r>
-        <w:rPr>
-          <w:rFonts w:ascii="Arial" w:hAnsi="Arial" w:cs="Arial"/>
-          <w:rtl/>
-        </w:rPr>
-        <w:t xml:space="preserve"> שהתופעה פוגעת בתפקוד התקין של מנגנוני השוק ואף עלולה ליצור משברים בקנה מידה רחב יותר</w:t>
-      </w:r>
-      <w:r>
-        <w:rPr>
-          <w:rFonts w:ascii="Arial" w:hAnsi="Arial" w:cs="Arial"/>
+          <w:rFonts w:ascii="Arial" w:hAnsi="Arial" w:cs="Arial" w:hint="cs"/>
+          <w:highlight w:val="yellow"/>
+          <w:rtl/>
+        </w:rPr>
+        <w:t>אני מציע להוריד את החלק עם הקו</w:t>
+      </w:r>
+    </w:p>
+    <w:p>
+      <w:pPr>
+        <w:bidi/>
+        <w:spacing w:line="276" w:lineRule="auto"/>
+        <w:rPr>
+          <w:rtl/>
+        </w:rPr>
+      </w:pPr>
+      <w:r>
+        <w:rPr>
+          <w:highlight w:val="yellow"/>
+          <w:rtl/>
+        </w:rPr>
+        <w:t>מאמר</w:t>
+      </w:r>
+      <w:r>
+        <w:rPr>
+          <w:rFonts w:hint="cs"/>
+          <w:highlight w:val="yellow"/>
+          <w:rtl/>
+        </w:rPr>
+        <w:t xml:space="preserve"> זה</w:t>
+      </w:r>
+      <w:r>
+        <w:rPr>
+          <w:highlight w:val="yellow"/>
+          <w:rtl/>
+        </w:rPr>
+        <w:t xml:space="preserve"> מתאר סיטואציה שבה קבוצת משקיעים שוקלת השקעה בתיק מסוים, כאשר 80% מהם מאמינים שהתיק אינו רווחי ומעוניינים לצאת ממנו, בעוד ש-20% הנותרים דווקא רואים בו פוטנציאל ומעדיפים להישאר. לכל משקיע יש אינטרסים פרטיים ומידע אישי שהוא אינו חולק עם האחרים. מכיוון שהמשקיעים אינם פועלים באותו הזמן, עלולה להיווצר סיטואציה שבה ה-20% שמאמינים בתיק יחליטו להישאר, מה שישפיע על חלק מהמשקיעים האחרים להישאר גם כן בעקבותיהם. זהו דוגמה ל"מפל מידע", שבו החלטות פרטניות משפיעות על קבלת ההחלטות של כלל הקבוצה, למרות שאם היו מחליטים במשותף, ההחלטה הסבירה הייתה דווקא לצאת</w:t>
+      </w:r>
+      <w:r>
+        <w:rPr>
+          <w:rFonts w:hint="cs"/>
+          <w:highlight w:val="yellow"/>
+          <w:rtl/>
+        </w:rPr>
+        <w:t xml:space="preserve"> מהתיק. </w:t>
+      </w:r>
+      <w:r>
+        <w:rPr>
+          <w:highlight w:val="yellow"/>
+        </w:rPr>
+        <w:t>(Bikhchandani &amp; Sharma, 2000)</w:t>
+      </w:r>
+    </w:p>
+    <w:p>
+      <w:pPr>
+        <w:bidi/>
+        <w:spacing w:line="276" w:lineRule="auto"/>
+        <w:rPr>
+          <w:rFonts w:ascii="Arial" w:hAnsi="Arial" w:cs="Arial"/>
+          <w:rtl/>
+        </w:rPr>
+      </w:pPr>
+    </w:p>
+    <w:p>
+      <w:pPr>
+        <w:bidi/>
+        <w:spacing w:line="276" w:lineRule="auto"/>
+        <w:rPr>
+          <w:rFonts w:ascii="Arial" w:hAnsi="Arial" w:cs="Arial" w:hint="cs"/>
+          <w:rtl/>
+        </w:rPr>
+      </w:pPr>
+      <w:r>
+        <w:rPr>
+          <w:rFonts w:ascii="Arial" w:hAnsi="Arial" w:cs="Arial"/>
+          <w:rtl/>
+        </w:rPr>
+        <w:lastRenderedPageBreak/>
+        <w:t>במחקר אחר</w:t>
+      </w:r>
+      <w:r>
+        <w:rPr>
+          <w:rFonts w:ascii="Arial" w:hAnsi="Arial" w:cs="Arial"/>
+          <w:rtl/>
+        </w:rPr>
+        <w:t xml:space="preserve"> ישנה </w:t>
+      </w:r>
+      <w:r>
+        <w:rPr>
+          <w:rFonts w:ascii="Arial" w:hAnsi="Arial" w:cs="Arial"/>
+          <w:rtl/>
+        </w:rPr>
+        <w:t>נקודת מבט אמפירית ומתודולוגית על התנהגות עדרית, עם דגש על מצבי לחץ בשוק. בתקופות של אי-יציבות או משברים כלכליים, המשקיעים נוטים יותר לחקות את פעולותיהם של אחרים מתוך ניסיון להפחית סיכון. מחקרם מדגיש את הקשר שבין רגשות של פחד וחוסר ודאות לבין התחזקות תופעת העדריות, במיוחד בתקופות שבהן השוק נמצא בתנודתיות גבוהה. כמו כן, המחקר שלהם מציע כלים כמותיים למדידת עדריות, שמסייעים להבין כיצד התנהגות זו משתנה בהתאם לתנאי</w:t>
+      </w:r>
+      <w:r>
+        <w:rPr>
+          <w:rFonts w:ascii="Arial" w:hAnsi="Arial" w:cs="Arial" w:hint="cs"/>
+          <w:rtl/>
+        </w:rPr>
+        <w:t xml:space="preserve"> השוק.</w:t>
+      </w:r>
+      <w:r>
+        <w:rPr>
+          <w:rFonts w:ascii="Arial" w:hAnsi="Arial" w:cs="Arial"/>
+          <w:rtl/>
+        </w:rPr>
+        <w:br/>
+      </w:r>
+      <w:r>
+        <w:rPr>
+          <w:rFonts w:ascii="Arial" w:hAnsi="Arial" w:cs="Arial"/>
+          <w:highlight w:val="yellow"/>
+        </w:rPr>
+        <w:t>(Hwang and Salmon, 2004)</w:t>
+      </w:r>
+    </w:p>
+    <w:p>
+      <w:pPr>
+        <w:bidi/>
+        <w:spacing w:line="276" w:lineRule="auto"/>
+        <w:rPr>
+          <w:rFonts w:ascii="Arial" w:hAnsi="Arial" w:cs="Arial"/>
+        </w:rPr>
+      </w:pPr>
+      <w:r>
+        <w:rPr>
+          <w:rFonts w:ascii="Arial" w:hAnsi="Arial" w:cs="Arial" w:hint="cs"/>
+          <w:rtl/>
+        </w:rPr>
+        <w:t>במאמר נוסף</w:t>
+      </w:r>
+      <w:r>
+        <w:rPr>
+          <w:rFonts w:ascii="Arial" w:hAnsi="Arial" w:cs="Arial" w:hint="cs"/>
+          <w:rtl/>
+        </w:rPr>
+        <w:t xml:space="preserve"> </w:t>
+      </w:r>
+      <w:r>
+        <w:rPr>
+          <w:rFonts w:ascii="Arial" w:hAnsi="Arial" w:cs="Arial"/>
+          <w:rtl/>
+        </w:rPr>
+        <w:t xml:space="preserve">נמצא כי עדריות נוטה להיות חזקה יותר בשווקים מתפתחים, שבהם נגישות למידע מוגבלת והמשקיעים מסתמכים במידה רבה יותר על פעולותיהם של אחרים. </w:t>
+      </w:r>
+      <w:r>
+        <w:rPr>
+          <w:rFonts w:ascii="Arial" w:hAnsi="Arial" w:cs="Arial"/>
+          <w:rtl/>
+        </w:rPr>
+        <w:t>מנגד</w:t>
+      </w:r>
+      <w:r>
+        <w:rPr>
+          <w:rFonts w:ascii="Arial" w:hAnsi="Arial" w:cs="Arial"/>
+          <w:rtl/>
+        </w:rPr>
+        <w:t xml:space="preserve">, בשווקים מפותחים העדריות מופיעה בעיקר בתקופות של חוסר ודאות קיצונית, כגון משברים </w:t>
+      </w:r>
+      <w:r>
+        <w:rPr>
+          <w:rFonts w:ascii="Arial" w:hAnsi="Arial" w:cs="Arial" w:hint="cs"/>
+          <w:rtl/>
+        </w:rPr>
+        <w:t>פיננסיים.</w:t>
+      </w:r>
+      <w:r>
+        <w:rPr>
+          <w:rFonts w:ascii="Arial" w:hAnsi="Arial" w:cs="Arial" w:hint="cs"/>
+          <w:rtl/>
+        </w:rPr>
+        <w:t xml:space="preserve"> מחקר זה </w:t>
+      </w:r>
+      <w:r>
+        <w:rPr>
+          <w:rFonts w:ascii="Arial" w:hAnsi="Arial" w:cs="Arial"/>
+          <w:rtl/>
+        </w:rPr>
+        <w:t>מדגיש כיצד קשרי מסחר והשקעות בינלאומיים מאפשרים הפצה של דפוסי עדריות בין שווקים שונים, דבר המעצים את השפעת התופעה ברמה הגלובלית</w:t>
+      </w:r>
+      <w:r>
+        <w:rPr>
+          <w:rFonts w:ascii="Arial" w:hAnsi="Arial" w:cs="Arial"/>
+          <w:rtl/>
         </w:rPr>
         <w:t>.</w:t>
       </w:r>
-    </w:p>
-    <w:p>
-      <w:pPr>
+      <w:r>
+        <w:rPr>
+          <w:rFonts w:ascii="Arial" w:hAnsi="Arial" w:cs="Arial" w:hint="cs"/>
+          <w:rtl/>
+        </w:rPr>
+        <w:t xml:space="preserve"> </w:t>
+      </w:r>
+      <w:r>
+        <w:rPr>
+          <w:rStyle w:val="Strong"/>
+          <w:b w:val="0"/>
+          <w:bCs w:val="0"/>
+          <w:highlight w:val="yellow"/>
+        </w:rPr>
+        <w:t>(Chiang and Zheng, 2010)</w:t>
+      </w:r>
+    </w:p>
+    <w:p>
+      <w:pPr>
+        <w:pStyle w:val="Heading2"/>
         <w:bidi/>
         <w:spacing w:line="276" w:lineRule="auto"/>
         <w:rPr>
           <w:rFonts w:ascii="Arial" w:hAnsi="Arial" w:cs="Arial"/>
-        </w:rPr>
-      </w:pPr>
-      <w:r>
-        <w:rPr>
-          <w:rFonts w:ascii="Arial" w:hAnsi="Arial" w:cs="Arial"/>
-          <w:rtl/>
-        </w:rPr>
-        <w:t xml:space="preserve">במחקר אחר </w:t>
-      </w:r>
-      <w:r>
-        <w:rPr>
-          <w:rStyle w:val="FootnoteReference"/>
-          <w:rFonts w:ascii="Arial" w:hAnsi="Arial" w:cs="Arial"/>
-          <w:rtl/>
-        </w:rPr>
-        <w:footnoteReference w:id="3"/>
-      </w:r>
-      <w:r>
-        <w:rPr>
-          <w:rFonts w:ascii="Arial" w:hAnsi="Arial" w:cs="Arial"/>
-          <w:rtl/>
-        </w:rPr>
-        <w:t xml:space="preserve"> ישנה </w:t>
-      </w:r>
-      <w:r>
-        <w:rPr>
-          <w:rFonts w:ascii="Arial" w:hAnsi="Arial" w:cs="Arial"/>
-          <w:rtl/>
-        </w:rPr>
-        <w:t>נקודת מבט אמפירית ומתודולוגית על התנהגות עדרית, עם דגש על מצבי לחץ בשוק. בתקופות של אי-יציבות או משברים כלכליים, המשקיעים נוטים יותר לחקות את פעולותיהם של אחרים מתוך ניסיון להפחית סיכון. מחקרם מדגיש את הקשר שבין רגשות של פחד וחוסר ודאות לבין התחזקות תופעת העדריות, במיוחד בתקופות שבהן השוק נמצא בתנודתיות גבוהה. כמו כן, המחקר שלהם מציע כלים כמותיים למדידת עדריות, שמסייעים להבין כיצד התנהגות זו משתנה בהתאם לתנאי השוק</w:t>
+          <w:rtl/>
+        </w:rPr>
+      </w:pPr>
+    </w:p>
+    <w:p>
+      <w:pPr>
+        <w:pStyle w:val="Heading2"/>
+        <w:bidi/>
+        <w:spacing w:line="276" w:lineRule="auto"/>
+        <w:rPr>
+          <w:rFonts w:ascii="Arial" w:hAnsi="Arial" w:cs="Arial"/>
+        </w:rPr>
+      </w:pPr>
+      <w:bookmarkStart w:id="6" w:name="_Toc187060930"/>
+      <w:r>
+        <w:rPr>
+          <w:rFonts w:ascii="Arial" w:hAnsi="Arial" w:cs="Arial"/>
+          <w:rtl/>
+        </w:rPr>
+        <w:t>חשיבות ההתנהגות העדרית במחקר השווקים הפיננסיים</w:t>
+      </w:r>
+      <w:bookmarkEnd w:id="6"/>
+    </w:p>
+    <w:p>
+      <w:pPr>
+        <w:bidi/>
+        <w:spacing w:line="276" w:lineRule="auto"/>
+        <w:rPr>
+          <w:rFonts w:ascii="Arial" w:hAnsi="Arial" w:cs="Arial"/>
+        </w:rPr>
+      </w:pPr>
+      <w:r>
+        <w:rPr>
+          <w:rFonts w:ascii="Arial" w:hAnsi="Arial" w:cs="Arial"/>
+          <w:rtl/>
+        </w:rPr>
+        <w:t xml:space="preserve">ההתנהגות העדרית מהווה גורם מרכזי בהבנת הדינמיקה של שווקים פיננסיים. מחקרים </w:t>
+      </w:r>
+      <w:r>
+        <w:rPr>
+          <w:rFonts w:ascii="Arial" w:hAnsi="Arial" w:cs="Arial"/>
+          <w:rtl/>
+        </w:rPr>
+        <w:t>תיאורטי</w:t>
+      </w:r>
+      <w:r>
+        <w:rPr>
+          <w:rFonts w:ascii="Arial" w:hAnsi="Arial" w:cs="Arial"/>
+          <w:rtl/>
+        </w:rPr>
+        <w:t xml:space="preserve">ים </w:t>
+      </w:r>
+      <w:r>
+        <w:rPr>
+          <w:rFonts w:ascii="Arial" w:hAnsi="Arial" w:cs="Arial"/>
+          <w:rtl/>
+        </w:rPr>
+        <w:t>ו</w:t>
+      </w:r>
+      <w:r>
+        <w:rPr>
+          <w:rFonts w:ascii="Arial" w:hAnsi="Arial" w:cs="Arial"/>
+          <w:rtl/>
+        </w:rPr>
+        <w:t xml:space="preserve">מחקרים אמפיריים </w:t>
+      </w:r>
+      <w:r>
+        <w:rPr>
+          <w:rFonts w:ascii="Arial" w:hAnsi="Arial" w:cs="Arial"/>
+          <w:rtl/>
+        </w:rPr>
+        <w:t xml:space="preserve">כמו </w:t>
+      </w:r>
+      <w:r>
+        <w:rPr>
+          <w:rFonts w:ascii="Arial" w:hAnsi="Arial" w:cs="Arial"/>
+          <w:rtl/>
+        </w:rPr>
+        <w:t>שצוינו</w:t>
+      </w:r>
+      <w:r>
+        <w:rPr>
+          <w:rFonts w:ascii="Arial" w:hAnsi="Arial" w:cs="Arial"/>
+          <w:rtl/>
+        </w:rPr>
+        <w:t xml:space="preserve"> לעיל </w:t>
+      </w:r>
+      <w:r>
+        <w:rPr>
+          <w:rFonts w:ascii="Arial" w:hAnsi="Arial" w:cs="Arial"/>
+          <w:rtl/>
+        </w:rPr>
+        <w:t xml:space="preserve">מצביעים על ההשפעה המכרעת של תופעה זו על יציבות השוק. מעבר לכך, זיהוי עדריות בשווקים מאפשר למשקיעים </w:t>
+      </w:r>
+      <w:r>
+        <w:rPr>
+          <w:rFonts w:ascii="Arial" w:hAnsi="Arial" w:cs="Arial"/>
+          <w:rtl/>
+        </w:rPr>
+        <w:t>לנתר</w:t>
+      </w:r>
+      <w:r>
+        <w:rPr>
+          <w:rFonts w:ascii="Arial" w:hAnsi="Arial" w:cs="Arial"/>
+          <w:rtl/>
+        </w:rPr>
+        <w:t xml:space="preserve"> את הסיכונים הכרוכים בתופעה ולנקוט אמצעים להפחתת ההשפעות השליליות שלה</w:t>
       </w:r>
       <w:r>
         <w:rPr>
@@ -3035,115 +3573,9 @@
         <w:spacing w:line="276" w:lineRule="auto"/>
         <w:rPr>
           <w:rFonts w:ascii="Arial" w:hAnsi="Arial" w:cs="Arial"/>
-        </w:rPr>
-      </w:pPr>
-      <w:r>
-        <w:rPr>
-          <w:rFonts w:ascii="Arial" w:hAnsi="Arial" w:cs="Arial"/>
-          <w:rtl/>
-        </w:rPr>
-        <w:lastRenderedPageBreak/>
-        <w:t>בזווית הגלובלית של עדריות</w:t>
-      </w:r>
-      <w:r>
-        <w:rPr>
-          <w:rFonts w:ascii="Arial" w:hAnsi="Arial" w:cs="Arial"/>
-          <w:rtl/>
-        </w:rPr>
-        <w:t>, ניתן לראות ש</w:t>
-      </w:r>
-      <w:r>
-        <w:rPr>
-          <w:rFonts w:ascii="Arial" w:hAnsi="Arial" w:cs="Arial"/>
-          <w:rtl/>
-        </w:rPr>
-        <w:t xml:space="preserve">היא באה לידי ביטוי בשווקים </w:t>
-      </w:r>
-      <w:r>
-        <w:rPr>
-          <w:rFonts w:ascii="Arial" w:hAnsi="Arial" w:cs="Arial"/>
-          <w:rtl/>
-        </w:rPr>
-        <w:t>ה</w:t>
-      </w:r>
-      <w:r>
-        <w:rPr>
-          <w:rFonts w:ascii="Arial" w:hAnsi="Arial" w:cs="Arial"/>
-          <w:rtl/>
-        </w:rPr>
-        <w:t>שונים בעולם</w:t>
-      </w:r>
-      <w:r>
-        <w:rPr>
-          <w:rFonts w:ascii="Arial" w:hAnsi="Arial" w:cs="Arial"/>
-          <w:rtl/>
-        </w:rPr>
-        <w:t xml:space="preserve"> בעוצמות שונות</w:t>
-      </w:r>
-      <w:r>
-        <w:rPr>
-          <w:rFonts w:ascii="Arial" w:hAnsi="Arial" w:cs="Arial"/>
-          <w:rtl/>
-        </w:rPr>
-        <w:t xml:space="preserve">. נמצא כי עדריות נוטה להיות חזקה יותר בשווקים מתפתחים, שבהם נגישות למידע מוגבלת והמשקיעים מסתמכים במידה רבה יותר על פעולותיהם של אחרים. </w:t>
-      </w:r>
-      <w:r>
-        <w:rPr>
-          <w:rFonts w:ascii="Arial" w:hAnsi="Arial" w:cs="Arial"/>
-          <w:rtl/>
-        </w:rPr>
-        <w:t>מנגד</w:t>
-      </w:r>
-      <w:r>
-        <w:rPr>
-          <w:rFonts w:ascii="Arial" w:hAnsi="Arial" w:cs="Arial"/>
-          <w:rtl/>
-        </w:rPr>
-        <w:t xml:space="preserve">, בשווקים מפותחים העדריות מופיעה בעיקר בתקופות של חוסר ודאות קיצונית, כגון משברים פיננסיים. </w:t>
-      </w:r>
-      <w:r>
-        <w:rPr>
-          <w:rFonts w:ascii="Arial" w:hAnsi="Arial" w:cs="Arial"/>
-          <w:rtl/>
-        </w:rPr>
-        <w:t xml:space="preserve">ישנו מחקר </w:t>
-      </w:r>
-      <w:r>
-        <w:rPr>
-          <w:rStyle w:val="FootnoteReference"/>
-          <w:rFonts w:ascii="Arial" w:hAnsi="Arial" w:cs="Arial"/>
-          <w:rtl/>
-        </w:rPr>
-        <w:footnoteReference w:id="4"/>
-      </w:r>
-      <w:r>
-        <w:rPr>
-          <w:rFonts w:ascii="Arial" w:hAnsi="Arial" w:cs="Arial"/>
-          <w:rtl/>
-        </w:rPr>
-        <w:t xml:space="preserve"> </w:t>
-      </w:r>
-      <w:r>
-        <w:rPr>
-          <w:rFonts w:ascii="Arial" w:hAnsi="Arial" w:cs="Arial"/>
-          <w:rtl/>
-        </w:rPr>
-        <w:t>ה</w:t>
-      </w:r>
-      <w:r>
-        <w:rPr>
-          <w:rFonts w:ascii="Arial" w:hAnsi="Arial" w:cs="Arial"/>
-          <w:rtl/>
-        </w:rPr>
-        <w:t>מדגיש כיצד קשרי מסחר והשקעות בינלאומיים מאפשרים הפצה של דפוסי עדריות בין שווקים שונים, דבר המעצים את השפעת התופעה ברמה הגלובלית</w:t>
-      </w:r>
-      <w:r>
-        <w:rPr>
-          <w:rFonts w:ascii="Arial" w:hAnsi="Arial" w:cs="Arial"/>
-          <w:rtl/>
-        </w:rPr>
-        <w:t>.</w:t>
-      </w:r>
+          <w:rtl/>
+        </w:rPr>
+      </w:pPr>
     </w:p>
     <w:p>
       <w:pPr>
@@ -3152,141 +3584,9 @@
         <w:spacing w:line="276" w:lineRule="auto"/>
         <w:rPr>
           <w:rFonts w:ascii="Arial" w:hAnsi="Arial" w:cs="Arial"/>
-          <w:rtl/>
-        </w:rPr>
-      </w:pPr>
-    </w:p>
-    <w:p>
-      <w:pPr>
-        <w:pStyle w:val="Heading2"/>
-        <w:bidi/>
-        <w:spacing w:line="276" w:lineRule="auto"/>
-        <w:rPr>
-          <w:rFonts w:ascii="Arial" w:hAnsi="Arial" w:cs="Arial"/>
-        </w:rPr>
-      </w:pPr>
-      <w:bookmarkStart w:id="4" w:name="_Toc186557912"/>
-      <w:r>
-        <w:rPr>
-          <w:rFonts w:ascii="Arial" w:hAnsi="Arial" w:cs="Arial"/>
-          <w:rtl/>
-        </w:rPr>
-        <w:t>חשיבות ההתנהגות העדרית במחקר השווקים הפיננסיים</w:t>
-      </w:r>
-      <w:bookmarkEnd w:id="4"/>
-    </w:p>
-    <w:p>
-      <w:pPr>
-        <w:bidi/>
-        <w:spacing w:line="276" w:lineRule="auto"/>
-        <w:rPr>
-          <w:rFonts w:ascii="Arial" w:hAnsi="Arial" w:cs="Arial"/>
-        </w:rPr>
-      </w:pPr>
-      <w:r>
-        <w:rPr>
-          <w:rFonts w:ascii="Arial" w:hAnsi="Arial" w:cs="Arial"/>
-          <w:rtl/>
-        </w:rPr>
-        <w:t xml:space="preserve">ההתנהגות העדרית מהווה גורם מרכזי בהבנת הדינמיקה של שווקים פיננסיים. מחקרים </w:t>
-      </w:r>
-      <w:r>
-        <w:rPr>
-          <w:rFonts w:ascii="Arial" w:hAnsi="Arial" w:cs="Arial"/>
-          <w:rtl/>
-        </w:rPr>
-        <w:t>תיאורטי</w:t>
-      </w:r>
-      <w:r>
-        <w:rPr>
-          <w:rFonts w:ascii="Arial" w:hAnsi="Arial" w:cs="Arial"/>
-          <w:rtl/>
-        </w:rPr>
-        <w:t xml:space="preserve">ים </w:t>
-      </w:r>
-      <w:r>
-        <w:rPr>
-          <w:rFonts w:ascii="Arial" w:hAnsi="Arial" w:cs="Arial"/>
-          <w:rtl/>
-        </w:rPr>
-        <w:t>ו</w:t>
-      </w:r>
-      <w:r>
-        <w:rPr>
-          <w:rFonts w:ascii="Arial" w:hAnsi="Arial" w:cs="Arial"/>
-          <w:rtl/>
-        </w:rPr>
-        <w:t xml:space="preserve">מחקרים אמפיריים </w:t>
-      </w:r>
-      <w:r>
-        <w:rPr>
-          <w:rFonts w:ascii="Arial" w:hAnsi="Arial" w:cs="Arial"/>
-          <w:rtl/>
-        </w:rPr>
-        <w:t xml:space="preserve">כמו </w:t>
-      </w:r>
-      <w:r>
-        <w:rPr>
-          <w:rFonts w:ascii="Arial" w:hAnsi="Arial" w:cs="Arial"/>
-          <w:rtl/>
-        </w:rPr>
-        <w:t>שצוינו</w:t>
-      </w:r>
-      <w:r>
-        <w:rPr>
-          <w:rFonts w:ascii="Arial" w:hAnsi="Arial" w:cs="Arial"/>
-          <w:rtl/>
-        </w:rPr>
-        <w:t xml:space="preserve"> לעיל </w:t>
-      </w:r>
-      <w:r>
-        <w:rPr>
-          <w:rFonts w:ascii="Arial" w:hAnsi="Arial" w:cs="Arial"/>
-          <w:rtl/>
-        </w:rPr>
-        <w:t xml:space="preserve">מצביעים על ההשפעה המכרעת של תופעה זו על יציבות השוק. מעבר לכך, זיהוי עדריות בשווקים מאפשר למשקיעים </w:t>
-      </w:r>
-      <w:r>
-        <w:rPr>
-          <w:rFonts w:ascii="Arial" w:hAnsi="Arial" w:cs="Arial"/>
-          <w:rtl/>
-        </w:rPr>
-        <w:t>לנתר</w:t>
-      </w:r>
-      <w:r>
-        <w:rPr>
-          <w:rFonts w:ascii="Arial" w:hAnsi="Arial" w:cs="Arial"/>
-          <w:rtl/>
-        </w:rPr>
-        <w:t xml:space="preserve"> את הסיכונים הכרוכים בתופעה ולנקוט אמצעים להפחתת ההשפעות השליליות שלה</w:t>
-      </w:r>
-      <w:r>
-        <w:rPr>
-          <w:rFonts w:ascii="Arial" w:hAnsi="Arial" w:cs="Arial"/>
-        </w:rPr>
-        <w:t>.</w:t>
-      </w:r>
-    </w:p>
-    <w:p>
-      <w:pPr>
-        <w:bidi/>
-        <w:spacing w:line="276" w:lineRule="auto"/>
-        <w:rPr>
-          <w:rFonts w:ascii="Arial" w:hAnsi="Arial" w:cs="Arial"/>
-          <w:rtl/>
-        </w:rPr>
-      </w:pPr>
-    </w:p>
-    <w:p>
-      <w:pPr>
-        <w:pStyle w:val="Heading2"/>
-        <w:bidi/>
-        <w:spacing w:line="276" w:lineRule="auto"/>
-        <w:rPr>
-          <w:rFonts w:ascii="Arial" w:hAnsi="Arial" w:cs="Arial"/>
-        </w:rPr>
-      </w:pPr>
-      <w:bookmarkStart w:id="5" w:name="_Toc186557913"/>
+        </w:rPr>
+      </w:pPr>
+      <w:bookmarkStart w:id="7" w:name="_Toc187060931"/>
       <w:r>
         <w:rPr>
           <w:rFonts w:ascii="Arial" w:hAnsi="Arial" w:cs="Arial"/>
@@ -3308,7 +3608,7 @@
         </w:rPr>
         <w:t>אורטי של התנהגות עדרית</w:t>
       </w:r>
-      <w:bookmarkEnd w:id="5"/>
+      <w:bookmarkEnd w:id="7"/>
     </w:p>
     <w:p>
       <w:pPr>
@@ -3321,7 +3621,7 @@
           <w:szCs w:val="24"/>
         </w:rPr>
       </w:pPr>
-      <w:bookmarkStart w:id="6" w:name="_Toc186557914"/>
+      <w:bookmarkStart w:id="8" w:name="_Toc187060932"/>
       <w:r>
         <w:rPr>
           <w:rStyle w:val="Heading3Char"/>
@@ -3354,7 +3654,7 @@
         </w:rPr>
         <w:t>:</w:t>
       </w:r>
-      <w:bookmarkEnd w:id="6"/>
+      <w:bookmarkEnd w:id="8"/>
     </w:p>
     <w:p>
       <w:pPr>
@@ -3623,37 +3923,9 @@
         <w:spacing w:line="276" w:lineRule="auto"/>
         <w:rPr>
           <w:rFonts w:ascii="Arial" w:hAnsi="Arial" w:cs="Arial"/>
-          <w:rtl/>
-        </w:rPr>
-      </w:pPr>
-    </w:p>
-    <w:p>
-      <w:pPr>
-        <w:bidi/>
-        <w:rPr>
-          <w:rtl/>
-        </w:rPr>
-      </w:pPr>
-    </w:p>
-    <w:p>
-      <w:pPr>
-        <w:bidi/>
-        <w:rPr>
-          <w:rFonts w:ascii="Arial" w:hAnsi="Arial" w:cs="Arial"/>
-          <w:rtl/>
-        </w:rPr>
-      </w:pPr>
-    </w:p>
-    <w:p>
-      <w:pPr>
-        <w:pStyle w:val="Heading3"/>
-        <w:bidi/>
-        <w:spacing w:line="276" w:lineRule="auto"/>
-        <w:rPr>
-          <w:rFonts w:ascii="Arial" w:hAnsi="Arial" w:cs="Arial"/>
-        </w:rPr>
-      </w:pPr>
-      <w:bookmarkStart w:id="7" w:name="_Toc186557915"/>
+        </w:rPr>
+      </w:pPr>
+      <w:bookmarkStart w:id="9" w:name="_Toc187060933"/>
       <w:r>
         <w:rPr>
           <w:rFonts w:ascii="Arial" w:hAnsi="Arial" w:cs="Arial"/>
@@ -3676,7 +3948,7 @@
         </w:rPr>
         <w:t xml:space="preserve"> להתנהגות עדרית בשווקים פיננסיים</w:t>
       </w:r>
-      <w:bookmarkEnd w:id="7"/>
+      <w:bookmarkEnd w:id="9"/>
     </w:p>
     <w:p>
       <w:pPr>
@@ -3981,7 +4253,7 @@
           <w:rtl/>
         </w:rPr>
       </w:pPr>
-      <w:bookmarkStart w:id="8" w:name="_Toc186557916"/>
+      <w:bookmarkStart w:id="10" w:name="_Toc187060934"/>
       <w:r>
         <w:rPr>
           <w:rFonts w:ascii="Arial" w:hAnsi="Arial" w:cs="Arial"/>
@@ -3989,7 +4261,7 @@
         </w:rPr>
         <w:t>ניסויי מעבדה והסבר תיאורטי של מפלי מידע</w:t>
       </w:r>
-      <w:bookmarkEnd w:id="8"/>
+      <w:bookmarkEnd w:id="10"/>
     </w:p>
     <w:p>
       <w:pPr>
@@ -4011,24 +4283,17 @@
       </w:r>
       <w:r>
         <w:rPr>
-          <w:rFonts w:ascii="Arial" w:hAnsi="Arial" w:cs="Arial"/>
+          <w:rFonts w:ascii="Arial" w:hAnsi="Arial" w:cs="Arial" w:hint="cs"/>
+          <w:rtl/>
         </w:rPr>
         <w:t xml:space="preserve"> </w:t>
       </w:r>
       <w:r>
         <w:rPr>
-          <w:rStyle w:val="FootnoteReference"/>
-          <w:rFonts w:ascii="Arial" w:hAnsi="Arial" w:cs="Arial"/>
-          <w:rtl/>
-        </w:rPr>
-        <w:footnoteReference w:id="5"/>
-      </w:r>
-      <w:r>
-        <w:rPr>
-          <w:rFonts w:ascii="Arial" w:hAnsi="Arial" w:cs="Arial"/>
-          <w:rtl/>
-        </w:rPr>
-        <w:t xml:space="preserve"> מתמקד בניסויי מעבדה שמטרתם לבחון את האופן שבו מפלי מידע נוצרים ואת התנאים שמובילים להתנהגות עדרית בקבוצות. </w:t>
+          <w:rFonts w:ascii="Arial" w:hAnsi="Arial" w:cs="Arial"/>
+          <w:rtl/>
+        </w:rPr>
+        <w:t xml:space="preserve">מתמקד בניסויי מעבדה שמטרתם לבחון את האופן שבו מפלי מידע נוצרים ואת התנאים שמובילים להתנהגות עדרית בקבוצות. </w:t>
       </w:r>
     </w:p>
     <w:p>
@@ -4238,7 +4503,21 @@
           <w:rFonts w:ascii="Arial" w:hAnsi="Arial" w:cs="Arial"/>
           <w:rtl/>
         </w:rPr>
-        <w:t xml:space="preserve"> מדוע וכיצד עדריות נוצרת, ואת האופן שבו מידע קבוצתי משפיע על קבלת החלטות. </w:t>
+        <w:t xml:space="preserve"> מדוע וכיצד עדריות נוצרת, ואת האופן שבו מידע קבוצתי משפיע על קבלת החלטות.</w:t>
+      </w:r>
+      <w:r>
+        <w:rPr>
+          <w:rFonts w:ascii="Arial" w:hAnsi="Arial" w:cs="Arial" w:hint="cs"/>
+          <w:rtl/>
+        </w:rPr>
+        <w:t xml:space="preserve"> </w:t>
+      </w:r>
+      <w:r>
+        <w:rPr>
+          <w:rFonts w:ascii="Arial" w:hAnsi="Arial" w:cs="Arial"/>
+          <w:highlight w:val="yellow"/>
+        </w:rPr>
+        <w:t>(Anderson, L.R., &amp; Holt, C.A., 1997)</w:t>
       </w:r>
     </w:p>
     <w:p>
@@ -4261,7 +4540,7 @@
           <w:rtl/>
         </w:rPr>
       </w:pPr>
-      <w:bookmarkStart w:id="9" w:name="_Toc186557917"/>
+      <w:bookmarkStart w:id="11" w:name="_Toc187060935"/>
       <w:r>
         <w:rPr>
           <w:rFonts w:ascii="Arial" w:hAnsi="Arial" w:cs="Arial"/>
@@ -4269,7 +4548,7 @@
         </w:rPr>
         <w:t>מדדים רווחים לעדריות</w:t>
       </w:r>
-      <w:bookmarkEnd w:id="9"/>
+      <w:bookmarkEnd w:id="11"/>
     </w:p>
     <w:p>
       <w:pPr>
@@ -4545,21 +4824,7 @@
           <w:rFonts w:ascii="Arial" w:hAnsi="Arial" w:cs="Arial"/>
           <w:rtl/>
         </w:rPr>
-        <w:t xml:space="preserve">מדד </w:t>
-      </w:r>
-      <w:r>
-        <w:rPr>
-          <w:rFonts w:ascii="Arial" w:hAnsi="Arial" w:cs="Arial"/>
-          <w:rtl/>
-        </w:rPr>
-        <w:t>זה</w:t>
-      </w:r>
-      <w:r>
-        <w:rPr>
-          <w:rFonts w:ascii="Arial" w:hAnsi="Arial" w:cs="Arial"/>
-          <w:rtl/>
-        </w:rPr>
-        <w:t xml:space="preserve"> </w:t>
+        <w:t xml:space="preserve">מדד זה </w:t>
       </w:r>
       <w:r>
         <w:rPr>
@@ -4694,14 +4959,57 @@
         <w:rPr>
           <w:rFonts w:ascii="Arial" w:hAnsi="Arial" w:cs="Arial"/>
         </w:rPr>
-        <w:t xml:space="preserve"> CSAD (Cross-Sectional Absolute Deviation) </w:t>
-      </w:r>
-      <w:r>
-        <w:rPr>
-          <w:rFonts w:ascii="Arial" w:hAnsi="Arial" w:cs="Arial"/>
-          <w:rtl/>
-        </w:rPr>
-        <w:t>פותח על מנת לזהות ולהעריך התנהגות עדרית בשווקים פיננסיים, תוך התמקדות בתשואות מניות. המדד נועד למדוד את הפיזור בין תשואות מניות בפרק זמן נתון. הרעיון המרכזי העומד בבסיס המדד הוא שכאשר קיימת התנהגות עדרית, תשואות המניות נוטות להתכנס זו לזו, מה שמוביל לפיזור קטן יותר</w:t>
+        <w:t xml:space="preserve"> </w:t>
+      </w:r>
+      <w:commentRangeStart w:id="12"/>
+      <w:r>
+        <w:rPr>
+          <w:rFonts w:ascii="Arial" w:hAnsi="Arial" w:cs="Arial"/>
+        </w:rPr>
+        <w:t>CSAD</w:t>
+      </w:r>
+      <w:commentRangeEnd w:id="12"/>
+      <w:r>
+        <w:rPr>
+          <w:rStyle w:val="CommentReference"/>
+        </w:rPr>
+        <w:commentReference w:id="12"/>
+      </w:r>
+      <w:r>
+        <w:rPr>
+          <w:rFonts w:ascii="Arial" w:hAnsi="Arial" w:cs="Arial"/>
+        </w:rPr>
+        <w:t xml:space="preserve"> (Cross-Sectional Absolute Deviation) </w:t>
+      </w:r>
+      <w:r>
+        <w:rPr>
+          <w:rFonts w:ascii="Arial" w:hAnsi="Arial" w:cs="Arial"/>
+          <w:highlight w:val="yellow"/>
+          <w:rtl/>
+        </w:rPr>
+        <w:t>פותח</w:t>
+      </w:r>
+      <w:r>
+        <w:rPr>
+          <w:rFonts w:ascii="Arial" w:hAnsi="Arial" w:cs="Arial" w:hint="cs"/>
+          <w:highlight w:val="yellow"/>
+          <w:rtl/>
+        </w:rPr>
+        <w:t xml:space="preserve"> על ידי </w:t>
+      </w:r>
+      <w:r>
+        <w:rPr>
+          <w:rFonts w:ascii="Arial" w:hAnsi="Arial" w:cs="Arial"/>
+          <w:highlight w:val="yellow"/>
+        </w:rPr>
+        <w:t>Chiang and Zheng</w:t>
+      </w:r>
+      <w:r>
+        <w:rPr>
+          <w:rFonts w:ascii="Arial" w:hAnsi="Arial" w:cs="Arial"/>
+          <w:rtl/>
+        </w:rPr>
+        <w:t xml:space="preserve"> על מנת לזהות ולהעריך התנהגות עדרית בשווקים פיננסיים, תוך התמקדות בתשואות מניות. המדד נועד למדוד את הפיזור בין תשואות מניות בפרק זמן נתון. הרעיון המרכזי העומד בבסיס המדד הוא שכאשר קיימת התנהגות עדרית, תשואות המניות נוטות להתכנס זו לזו, מה שמוביל לפיזור קטן יותר</w:t>
       </w:r>
       <w:r>
         <w:rPr>
@@ -4714,6 +5022,35 @@
           <w:rFonts w:ascii="Arial" w:hAnsi="Arial" w:cs="Arial"/>
           <w:rtl/>
         </w:rPr>
+        <w:t xml:space="preserve"> המדד מבוסס על סטייה מוחלטת בין התשואות, והוא בוחן את הקשר בין רמת הפיזור לבין התשואה הכוללת של השוק</w:t>
+      </w:r>
+      <w:r>
+        <w:rPr>
+          <w:rFonts w:ascii="Arial" w:hAnsi="Arial" w:cs="Arial"/>
+        </w:rPr>
+        <w:t>.</w:t>
+      </w:r>
+    </w:p>
+    <w:p>
+      <w:pPr>
+        <w:bidi/>
+        <w:spacing w:line="276" w:lineRule="auto"/>
+        <w:rPr>
+          <w:rFonts w:ascii="Arial" w:hAnsi="Arial" w:cs="Arial"/>
+          <w:rtl/>
+        </w:rPr>
+      </w:pPr>
+      <w:r>
+        <w:rPr>
+          <w:rFonts w:ascii="Arial" w:hAnsi="Arial" w:cs="Arial"/>
+          <w:rtl/>
+        </w:rPr>
+        <w:t>מדד</w:t>
+      </w:r>
+      <w:r>
+        <w:rPr>
+          <w:rFonts w:ascii="Arial" w:hAnsi="Arial" w:cs="Arial"/>
+        </w:rPr>
         <w:t xml:space="preserve"> </w:t>
       </w:r>
       <w:r>
@@ -4721,7 +5058,20 @@
           <w:rFonts w:ascii="Arial" w:hAnsi="Arial" w:cs="Arial"/>
           <w:rtl/>
         </w:rPr>
-        <w:t>המדד מבוסס על סטייה מוחלטת בין התשואות, והוא בוחן את הקשר בין רמת הפיזור לבין התשואה הכוללת של השוק</w:t>
+        <w:t>זה</w:t>
+      </w:r>
+      <w:r>
+        <w:rPr>
+          <w:rFonts w:ascii="Arial" w:hAnsi="Arial" w:cs="Arial"/>
+        </w:rPr>
+        <w:t xml:space="preserve"> </w:t>
+      </w:r>
+      <w:r>
+        <w:rPr>
+          <w:rFonts w:ascii="Arial" w:hAnsi="Arial" w:cs="Arial"/>
+          <w:rtl/>
+        </w:rPr>
+        <w:t>מספק כלי אמפירי חיוני למחקר על התנהגות עדרית, מאחר שהוא מאפשר לזהות ולהעריך את עוצמת העדריות בצורה כמותית וברורה. תובנות אלו תורמות להבנת הדינמיקה של שוק ההון ולהשפעות הפסיכולוגיות המשפיעות על משקיעים</w:t>
       </w:r>
       <w:r>
         <w:rPr>
@@ -4744,11 +5094,46 @@
           <w:rFonts w:ascii="Arial" w:hAnsi="Arial" w:cs="Arial"/>
           <w:rtl/>
         </w:rPr>
-        <w:t>מדד</w:t>
-      </w:r>
-      <w:r>
-        <w:rPr>
-          <w:rFonts w:ascii="Arial" w:hAnsi="Arial" w:cs="Arial"/>
+        <w:t xml:space="preserve">המאמר של </w:t>
+      </w:r>
+      <w:r>
+        <w:rPr>
+          <w:rFonts w:ascii="Arial" w:hAnsi="Arial" w:cs="Arial"/>
+        </w:rPr>
+        <w:t>Chiang and Zheng</w:t>
+      </w:r>
+      <w:r>
+        <w:rPr>
+          <w:rFonts w:ascii="Arial" w:hAnsi="Arial" w:cs="Arial"/>
+          <w:rtl/>
+        </w:rPr>
+        <w:t xml:space="preserve"> (</w:t>
+      </w:r>
+      <w:r>
+        <w:rPr>
+          <w:rFonts w:ascii="Arial" w:hAnsi="Arial" w:cs="Arial"/>
+        </w:rPr>
+        <w:t>An Empirical Analysis of Herd Behavior in Global Stock Markets</w:t>
+      </w:r>
+      <w:r>
+        <w:rPr>
+          <w:rFonts w:ascii="Arial" w:hAnsi="Arial" w:cs="Arial"/>
+          <w:rtl/>
+        </w:rPr>
+        <w:t xml:space="preserve">) </w:t>
+      </w:r>
+      <w:r>
+        <w:rPr>
+          <w:rFonts w:ascii="Arial" w:hAnsi="Arial" w:cs="Arial" w:hint="cs"/>
+          <w:highlight w:val="yellow"/>
+          <w:rtl/>
+        </w:rPr>
+        <w:t>בנוסף</w:t>
+      </w:r>
+      <w:r>
+        <w:rPr>
+          <w:rFonts w:ascii="Arial" w:hAnsi="Arial" w:cs="Arial" w:hint="cs"/>
+          <w:rtl/>
         </w:rPr>
         <w:t xml:space="preserve"> </w:t>
       </w:r>
@@ -4757,6 +5142,19 @@
           <w:rFonts w:ascii="Arial" w:hAnsi="Arial" w:cs="Arial"/>
           <w:rtl/>
         </w:rPr>
+        <w:t>יישם את מדד</w:t>
+      </w:r>
+      <w:r>
+        <w:rPr>
+          <w:rFonts w:ascii="Arial" w:hAnsi="Arial" w:cs="Arial"/>
+        </w:rPr>
+        <w:t xml:space="preserve"> </w:t>
+      </w:r>
+      <w:r>
+        <w:rPr>
+          <w:rFonts w:ascii="Arial" w:hAnsi="Arial" w:cs="Arial"/>
+          <w:rtl/>
+        </w:rPr>
         <w:t>זה</w:t>
       </w:r>
       <w:r>
@@ -4770,13 +5168,7 @@
           <w:rFonts w:ascii="Arial" w:hAnsi="Arial" w:cs="Arial"/>
           <w:rtl/>
         </w:rPr>
-        <w:t>מספק כלי אמפירי חיוני למחקר על התנהגות עדרית, מאחר שהוא מאפשר לזהות ולהעריך את עוצמת העדריות בצורה כמותית וברורה. תובנות אלו תורמות להבנת הדינמיקה של שוק ההון ולהשפעות הפסיכולוגיות המשפיעות על משקיעים</w:t>
-      </w:r>
-      <w:r>
-        <w:rPr>
-          <w:rFonts w:ascii="Arial" w:hAnsi="Arial" w:cs="Arial"/>
-        </w:rPr>
-        <w:t>.</w:t>
+        <w:t>כדי לבחון התנהגות עדרית בשווקים גלובליים. במאמר נמצא כי במצבים של עליות או ירידות חזקות בשוק, הפיזור בין תשואות מניות קטן בצורה משמעותית, דבר המעיד על נטייה מוגברת של משקיעים לפעול בעדריות.</w:t>
       </w:r>
     </w:p>
     <w:p>
@@ -4793,37 +5185,39 @@
           <w:rFonts w:ascii="Arial" w:hAnsi="Arial" w:cs="Arial"/>
           <w:rtl/>
         </w:rPr>
-        <w:t xml:space="preserve">המאמר של </w:t>
-      </w:r>
-      <w:r>
-        <w:rPr>
-          <w:rFonts w:ascii="Arial" w:hAnsi="Arial" w:cs="Arial"/>
-        </w:rPr>
-        <w:t>Chiang and Zheng</w:t>
-      </w:r>
-      <w:r>
-        <w:rPr>
-          <w:rFonts w:ascii="Arial" w:hAnsi="Arial" w:cs="Arial"/>
-          <w:rtl/>
-        </w:rPr>
-        <w:t xml:space="preserve"> (</w:t>
-      </w:r>
-      <w:r>
-        <w:rPr>
-          <w:rFonts w:ascii="Arial" w:hAnsi="Arial" w:cs="Arial"/>
-        </w:rPr>
-        <w:t>An Empirical Analysis of Herd Behavior in Global Stock Markets</w:t>
-      </w:r>
-      <w:r>
-        <w:rPr>
-          <w:rFonts w:ascii="Arial" w:hAnsi="Arial" w:cs="Arial"/>
-          <w:rtl/>
-        </w:rPr>
-        <w:t>) יישם את מדד</w:t>
-      </w:r>
-      <w:r>
-        <w:rPr>
-          <w:rFonts w:ascii="Arial" w:hAnsi="Arial" w:cs="Arial"/>
+        <w:t xml:space="preserve">במחקרם, </w:t>
+      </w:r>
+      <w:r>
+        <w:rPr>
+          <w:rFonts w:ascii="Arial" w:hAnsi="Arial" w:cs="Arial"/>
+          <w:rtl/>
+        </w:rPr>
+        <w:t>הם חקרו</w:t>
+      </w:r>
+      <w:r>
+        <w:rPr>
+          <w:rFonts w:ascii="Arial" w:hAnsi="Arial" w:cs="Arial"/>
+          <w:rtl/>
+        </w:rPr>
+        <w:t xml:space="preserve"> את התנהגות העדרית ב-18 שווקי מניות גלובליים, כולל שווקים מפותחים ומתפתחים. באמצעות מדד ה</w:t>
+      </w:r>
+      <w:r>
+        <w:rPr>
+          <w:rFonts w:ascii="Arial" w:hAnsi="Arial" w:cs="Arial"/>
+          <w:rtl/>
+        </w:rPr>
+        <w:t>-</w:t>
+      </w:r>
+      <w:r>
+        <w:rPr>
+          <w:rFonts w:ascii="Arial" w:hAnsi="Arial" w:cs="Arial"/>
+        </w:rPr>
+        <w:t>CSAD</w:t>
+      </w:r>
+      <w:r>
+        <w:rPr>
+          <w:rFonts w:ascii="Arial" w:hAnsi="Arial" w:cs="Arial"/>
+          <w:rtl/>
         </w:rPr>
         <w:t xml:space="preserve"> </w:t>
       </w:r>
@@ -4832,78 +5226,7 @@
           <w:rFonts w:ascii="Arial" w:hAnsi="Arial" w:cs="Arial"/>
           <w:rtl/>
         </w:rPr>
-        <w:t>זה</w:t>
-      </w:r>
-      <w:r>
-        <w:rPr>
-          <w:rFonts w:ascii="Arial" w:hAnsi="Arial" w:cs="Arial"/>
-        </w:rPr>
-        <w:t xml:space="preserve"> </w:t>
-      </w:r>
-      <w:r>
-        <w:rPr>
-          <w:rFonts w:ascii="Arial" w:hAnsi="Arial" w:cs="Arial"/>
-          <w:rtl/>
-        </w:rPr>
-        <w:t>כדי לבחון התנהגות עדרית בשווקים גלובליים. במאמר נמצא כי במצבים של עליות או ירידות חזקות בשוק, הפיזור בין תשואות מניות קטן בצורה משמעותית, דבר המעיד על נטייה מוגברת של משקיעים לפעול בעדריות.</w:t>
-      </w:r>
-    </w:p>
-    <w:p>
-      <w:pPr>
-        <w:bidi/>
-        <w:spacing w:line="276" w:lineRule="auto"/>
-        <w:rPr>
-          <w:rFonts w:ascii="Arial" w:hAnsi="Arial" w:cs="Arial"/>
-          <w:rtl/>
-        </w:rPr>
-      </w:pPr>
-      <w:r>
-        <w:rPr>
-          <w:rFonts w:ascii="Arial" w:hAnsi="Arial" w:cs="Arial"/>
-          <w:rtl/>
-        </w:rPr>
-        <w:t xml:space="preserve">במחקרם, </w:t>
-      </w:r>
-      <w:r>
-        <w:rPr>
-          <w:rFonts w:ascii="Arial" w:hAnsi="Arial" w:cs="Arial"/>
-          <w:rtl/>
-        </w:rPr>
-        <w:t>הם חקרו</w:t>
-      </w:r>
-      <w:r>
-        <w:rPr>
-          <w:rFonts w:ascii="Arial" w:hAnsi="Arial" w:cs="Arial"/>
-          <w:rtl/>
-        </w:rPr>
-        <w:t xml:space="preserve"> את התנהגות העדרית ב-18 שווקי מניות גלובליים, כולל שווקים מפותחים ומתפתחים. באמצעות מדד ה</w:t>
-      </w:r>
-      <w:r>
-        <w:rPr>
-          <w:rFonts w:ascii="Arial" w:hAnsi="Arial" w:cs="Arial"/>
-          <w:rtl/>
-        </w:rPr>
-        <w:t>-</w:t>
-      </w:r>
-      <w:r>
-        <w:rPr>
-          <w:rFonts w:ascii="Arial" w:hAnsi="Arial" w:cs="Arial"/>
-        </w:rPr>
-        <w:t>CSAD</w:t>
-      </w:r>
-      <w:r>
-        <w:rPr>
-          <w:rFonts w:ascii="Arial" w:hAnsi="Arial" w:cs="Arial"/>
-          <w:rtl/>
-        </w:rPr>
-        <w:t xml:space="preserve"> </w:t>
-      </w:r>
-      <w:r>
-        <w:rPr>
-          <w:rFonts w:ascii="Arial" w:hAnsi="Arial" w:cs="Arial"/>
-          <w:rtl/>
-        </w:rPr>
-        <w:t xml:space="preserve">הם ניתחו את הפיזור בתשואות המניות בכל שוק, תוך התמקדות בקשר בין פיזור זה לתשואת השוק הכוללת. הם מצאו כי בשווקים מתפתחים, כמו דרום קוריאה וטאיוואן, קיימת נטייה חזקה יותר </w:t>
+        <w:t xml:space="preserve">הם ניתחו את הפיזור בתשואות המניות בכל שוק, תוך התמקדות בקשר בין פיזור זה </w:t>
       </w:r>
       <w:r>
         <w:rPr>
@@ -4911,7 +5234,7 @@
           <w:rtl/>
         </w:rPr>
         <w:lastRenderedPageBreak/>
-        <w:t>להתנהגות עדרית בהשוואה לשווקים מפותחים כמו ארה"ב ובריטניה. לדוגמה, בשוק המניות של דרום קוריאה, נצפתה ירידה משמעותית במדד</w:t>
+        <w:t>לתשואת השוק הכוללת. הם מצאו כי בשווקים מתפתחים, כמו דרום קוריאה וטאיוואן, קיימת נטייה חזקה יותר להתנהגות עדרית בהשוואה לשווקים מפותחים כמו ארה"ב ובריטניה. לדוגמה, בשוק המניות של דרום קוריאה, נצפתה ירידה משמעותית במדד</w:t>
       </w:r>
       <w:r>
         <w:rPr>
@@ -5028,6 +5351,7 @@
         </w:rPr>
         <w:t xml:space="preserve"> ו-</w:t>
       </w:r>
+      <w:commentRangeStart w:id="13"/>
       <w:r>
         <w:rPr>
           <w:rFonts w:ascii="Arial" w:hAnsi="Arial" w:cs="Arial"/>
@@ -5041,6 +5365,42 @@
         </w:rPr>
         <w:t xml:space="preserve">, </w:t>
       </w:r>
+      <w:commentRangeEnd w:id="13"/>
+      <w:r>
+        <w:rPr>
+          <w:rStyle w:val="CommentReference"/>
+        </w:rPr>
+        <w:commentReference w:id="13"/>
+      </w:r>
+      <w:r>
+        <w:rPr>
+          <w:rFonts w:ascii="Arial" w:hAnsi="Arial" w:cs="Arial" w:hint="cs"/>
+          <w:rtl/>
+        </w:rPr>
+        <w:t xml:space="preserve"> </w:t>
+      </w:r>
+      <w:r>
+        <w:rPr>
+          <w:rFonts w:ascii="Arial" w:hAnsi="Arial" w:cs="Arial" w:hint="cs"/>
+          <w:highlight w:val="yellow"/>
+          <w:rtl/>
+        </w:rPr>
+        <w:t>במאמרם</w:t>
+      </w:r>
+      <w:r>
+        <w:rPr>
+          <w:rFonts w:ascii="Arial" w:hAnsi="Arial" w:cs="Arial"/>
+          <w:highlight w:val="yellow"/>
+        </w:rPr>
+        <w:t>The Impact of institutional trading on stock prices</w:t>
+      </w:r>
+      <w:r>
+        <w:rPr>
+          <w:rFonts w:ascii="Arial" w:hAnsi="Arial" w:cs="Arial" w:hint="cs"/>
+          <w:rtl/>
+        </w:rPr>
+        <w:t xml:space="preserve"> ו</w:t>
+      </w:r>
       <w:r>
         <w:rPr>
           <w:rFonts w:ascii="Arial" w:hAnsi="Arial" w:cs="Arial"/>
@@ -5300,35 +5660,6 @@
         </w:rPr>
         <w:t>.</w:t>
       </w:r>
-      <w:r>
-        <w:rPr>
-          <w:rFonts w:ascii="Arial" w:hAnsi="Arial" w:cs="Arial"/>
-          <w:rtl/>
-        </w:rPr>
-        <w:t xml:space="preserve"> יש לציין שבמאמר נוסף </w:t>
-      </w:r>
-      <w:r>
-        <w:rPr>
-          <w:rStyle w:val="FootnoteReference"/>
-          <w:rFonts w:ascii="Arial" w:hAnsi="Arial" w:cs="Arial"/>
-          <w:rtl/>
-        </w:rPr>
-        <w:footnoteReference w:id="6"/>
-      </w:r>
-      <w:r>
-        <w:rPr>
-          <w:rFonts w:ascii="Arial" w:hAnsi="Arial" w:cs="Arial"/>
-          <w:rtl/>
-        </w:rPr>
-        <w:t xml:space="preserve"> הוכח כי מדד זה </w:t>
-      </w:r>
-      <w:r>
-        <w:rPr>
-          <w:rFonts w:ascii="Arial" w:hAnsi="Arial" w:cs="Arial"/>
-          <w:rtl/>
-        </w:rPr>
-        <w:t>וכן מומלץ אם כך לא להשתמש בו עקב הרגישות שלו למדגמים קטנים ולרעש.</w:t>
-      </w:r>
     </w:p>
     <w:p>
       <w:pPr>
@@ -5339,6 +5670,77 @@
           <w:rtl/>
         </w:rPr>
       </w:pPr>
+      <w:r>
+        <w:rPr>
+          <w:rFonts w:ascii="Arial" w:hAnsi="Arial" w:cs="Arial"/>
+          <w:rtl/>
+        </w:rPr>
+        <w:t xml:space="preserve">יש לציין שבמאמר </w:t>
+      </w:r>
+      <w:r>
+        <w:rPr>
+          <w:rFonts w:ascii="Arial" w:hAnsi="Arial" w:cs="Arial" w:hint="cs"/>
+          <w:rtl/>
+        </w:rPr>
+        <w:t xml:space="preserve">אחר </w:t>
+      </w:r>
+      <w:r>
+        <w:rPr>
+          <w:rFonts w:ascii="Arial" w:hAnsi="Arial" w:cs="Arial"/>
+          <w:rtl/>
+        </w:rPr>
+        <w:t xml:space="preserve">הוכח כי מדד זה </w:t>
+      </w:r>
+      <w:r>
+        <w:rPr>
+          <w:rFonts w:ascii="Arial" w:hAnsi="Arial" w:cs="Arial" w:hint="cs"/>
+          <w:rtl/>
+        </w:rPr>
+        <w:t>מוטה</w:t>
+      </w:r>
+      <w:r>
+        <w:rPr>
+          <w:rFonts w:ascii="Arial" w:hAnsi="Arial" w:cs="Arial" w:hint="cs"/>
+          <w:rtl/>
+        </w:rPr>
+        <w:t xml:space="preserve"> </w:t>
+      </w:r>
+      <w:r>
+        <w:rPr>
+          <w:rFonts w:ascii="Arial" w:hAnsi="Arial" w:cs="Arial"/>
+          <w:rtl/>
+        </w:rPr>
+        <w:t>כן מומלץ אם כך לא להשתמש בו עקב הרגישות שלו למדגמים קטנים ולרעש</w:t>
+      </w:r>
+      <w:r>
+        <w:rPr>
+          <w:rFonts w:ascii="Arial" w:hAnsi="Arial" w:cs="Arial" w:hint="cs"/>
+          <w:rtl/>
+        </w:rPr>
+        <w:t xml:space="preserve">. </w:t>
+      </w:r>
+      <w:r>
+        <w:rPr>
+          <w:rFonts w:ascii="Arial" w:hAnsi="Arial" w:cs="Arial" w:hint="cs"/>
+          <w:highlight w:val="yellow"/>
+          <w:rtl/>
+        </w:rPr>
+        <w:t>(</w:t>
+      </w:r>
+      <w:r>
+        <w:rPr>
+          <w:highlight w:val="yellow"/>
+        </w:rPr>
+        <w:t>Jurkatis, S. (2013)</w:t>
+      </w:r>
+      <w:r>
+        <w:rPr>
+          <w:rFonts w:hint="cs"/>
+          <w:highlight w:val="yellow"/>
+          <w:rtl/>
+        </w:rPr>
+        <w:t>)</w:t>
+      </w:r>
     </w:p>
     <w:p>
       <w:pPr>
@@ -5392,16 +5794,229 @@
     </w:p>
     <w:p>
       <w:pPr>
+        <w:bidi/>
+        <w:spacing w:line="276" w:lineRule="auto"/>
+        <w:rPr>
+          <w:rFonts w:ascii="Arial" w:hAnsi="Arial" w:cs="Arial"/>
+        </w:rPr>
+      </w:pPr>
+    </w:p>
+    <w:p>
+      <w:pPr>
+        <w:bidi/>
+        <w:spacing w:line="276" w:lineRule="auto"/>
+        <w:rPr>
+          <w:rFonts w:ascii="Arial" w:hAnsi="Arial" w:cs="Arial"/>
+          <w:rtl/>
+        </w:rPr>
+      </w:pPr>
+    </w:p>
+    <w:p>
+      <w:pPr>
+        <w:bidi/>
+        <w:spacing w:line="276" w:lineRule="auto"/>
+        <w:rPr>
+          <w:rFonts w:ascii="Arial" w:hAnsi="Arial" w:cs="Arial"/>
+          <w:rtl/>
+        </w:rPr>
+      </w:pPr>
+    </w:p>
+    <w:p>
+      <w:pPr>
         <w:pStyle w:val="Heading2"/>
         <w:bidi/>
-        <w:rPr>
-          <w:rFonts w:ascii="Arial" w:hAnsi="Arial" w:cs="Arial"/>
+      </w:pPr>
+      <w:bookmarkStart w:id="14" w:name="_Toc187060936"/>
+      <w:r>
+        <w:rPr>
+          <w:rFonts w:hint="cs"/>
+          <w:rtl/>
+        </w:rPr>
+        <w:lastRenderedPageBreak/>
+        <w:t>ביבליוגרפיה</w:t>
+      </w:r>
+      <w:bookmarkEnd w:id="14"/>
+    </w:p>
+    <w:p>
+      <w:pPr>
+        <w:pStyle w:val="NormalWeb"/>
+      </w:pPr>
+      <w:r>
+        <w:rPr>
+          <w:rFonts w:hAnsi="Symbol"/>
+        </w:rPr>
+        <w:t></w:t>
+      </w:r>
+      <w:r>
+        <w:t xml:space="preserve">  Banerjee, A. V. (1992). A Simple Model of Herd Behavior. </w:t>
+      </w:r>
+      <w:r>
+        <w:rPr>
+          <w:rStyle w:val="Emphasis"/>
+          <w:rFonts w:eastAsiaTheme="majorEastAsia"/>
+        </w:rPr>
+        <w:t>The Quarterly Journal of Economics</w:t>
+      </w:r>
+      <w:r>
+        <w:t>, 107(3), 797–817.</w:t>
+      </w:r>
+    </w:p>
+    <w:p>
+      <w:pPr>
+        <w:pStyle w:val="NormalWeb"/>
+      </w:pPr>
+      <w:r>
+        <w:rPr>
+          <w:rFonts w:hAnsi="Symbol"/>
+        </w:rPr>
+        <w:t></w:t>
+      </w:r>
+      <w:r>
+        <w:t xml:space="preserve">  Bikhchandani, S., &amp; Sharma, S. (2000). Herd Behavior in Financial Markets. </w:t>
+      </w:r>
+      <w:r>
+        <w:rPr>
+          <w:rStyle w:val="Emphasis"/>
+          <w:rFonts w:eastAsiaTheme="majorEastAsia"/>
+        </w:rPr>
+        <w:t>IMF Staff Papers</w:t>
+      </w:r>
+      <w:r>
+        <w:t>, 47(3), 279–310.</w:t>
+      </w:r>
+    </w:p>
+    <w:p>
+      <w:pPr>
+        <w:pStyle w:val="NormalWeb"/>
+      </w:pPr>
+      <w:r>
+        <w:rPr>
+          <w:rFonts w:hAnsi="Symbol"/>
+        </w:rPr>
+        <w:t></w:t>
+      </w:r>
+      <w:r>
+        <w:t xml:space="preserve">  Hwang, S., &amp; Salmon, M. (2004). Market Stress and Herding. </w:t>
+      </w:r>
+      <w:r>
+        <w:rPr>
+          <w:rStyle w:val="Emphasis"/>
+          <w:rFonts w:eastAsiaTheme="majorEastAsia"/>
+        </w:rPr>
+        <w:t>Journal of Empirical Finance</w:t>
+      </w:r>
+      <w:r>
+        <w:t>, 11(4), 585–616.</w:t>
+      </w:r>
+    </w:p>
+    <w:p>
+      <w:pPr>
+        <w:pStyle w:val="NormalWeb"/>
+      </w:pPr>
+      <w:r>
+        <w:rPr>
+          <w:rFonts w:hAnsi="Symbol"/>
+        </w:rPr>
+        <w:t></w:t>
+      </w:r>
+      <w:r>
+        <w:t xml:space="preserve">  Anderson, L. R., &amp; Holt, C. A. (1997). Information Cascades in the Laboratory. </w:t>
+      </w:r>
+      <w:r>
+        <w:rPr>
+          <w:rStyle w:val="Emphasis"/>
+          <w:rFonts w:eastAsiaTheme="majorEastAsia"/>
+        </w:rPr>
+        <w:t>The American Economic Review</w:t>
+      </w:r>
+      <w:r>
+        <w:t>, 87(5), 847–862.</w:t>
+      </w:r>
+    </w:p>
+    <w:p>
+      <w:pPr>
+        <w:pStyle w:val="NormalWeb"/>
+      </w:pPr>
+      <w:r>
+        <w:rPr>
+          <w:rFonts w:hAnsi="Symbol"/>
+        </w:rPr>
+        <w:t></w:t>
+      </w:r>
+      <w:r>
+        <w:t xml:space="preserve">  Chiang, T. C., &amp; Zheng, D. (2010). An Empirical Analysis of Herd Behavior in Global Stock Markets. </w:t>
+      </w:r>
+      <w:r>
+        <w:rPr>
+          <w:rStyle w:val="Emphasis"/>
+          <w:rFonts w:eastAsiaTheme="majorEastAsia"/>
+        </w:rPr>
+        <w:t>Journal of Banking &amp; Finance</w:t>
+      </w:r>
+      <w:r>
+        <w:t>, 34(8), 1911–1921.</w:t>
+      </w:r>
+    </w:p>
+    <w:p>
+      <w:pPr>
+        <w:pStyle w:val="NormalWeb"/>
+      </w:pPr>
+      <w:r>
+        <w:rPr>
+          <w:rFonts w:hAnsi="Symbol"/>
+        </w:rPr>
+        <w:t></w:t>
+      </w:r>
+      <w:r>
+        <w:t xml:space="preserve">  Lakonishok, J., Shleifer, A., &amp; Vishny, R. W. (1992). The Impact of Institutional Trading on Stock Prices. </w:t>
+      </w:r>
+      <w:r>
+        <w:rPr>
+          <w:rStyle w:val="Emphasis"/>
+          <w:rFonts w:eastAsiaTheme="majorEastAsia"/>
+        </w:rPr>
+        <w:t>Journal of Financial Economics</w:t>
+      </w:r>
+      <w:r>
+        <w:t>, 32(1), 23–43.</w:t>
+      </w:r>
+    </w:p>
+    <w:p>
+      <w:pPr>
+        <w:pStyle w:val="NormalWeb"/>
+      </w:pPr>
+      <w:r>
+        <w:rPr>
+          <w:rFonts w:hAnsi="Symbol"/>
+        </w:rPr>
+        <w:t></w:t>
+      </w:r>
+      <w:r>
+        <w:t xml:space="preserve">  Jurkatis, S. (2013). Why You Should Not Use the LSV Herding Measure. </w:t>
+      </w:r>
+      <w:r>
+        <w:rPr>
+          <w:rStyle w:val="Emphasis"/>
+          <w:rFonts w:eastAsiaTheme="majorEastAsia"/>
+        </w:rPr>
+        <w:t>The European Journal of Finance</w:t>
+      </w:r>
+      <w:r>
+        <w:t>, 21(7), 603–620.</w:t>
+      </w:r>
+    </w:p>
+    <w:p>
+      <w:pPr>
+        <w:rPr>
+          <w:rStyle w:val="Strong"/>
+          <w:b w:val="0"/>
+          <w:bCs w:val="0"/>
         </w:rPr>
       </w:pPr>
     </w:p>
     <w:sectPr>
-      <w:footerReference w:type="even" r:id="rId9"/>
-      <w:footerReference w:type="default" r:id="rId10"/>
+      <w:footerReference w:type="even" r:id="rId13"/>
+      <w:footerReference w:type="default" r:id="rId14"/>
       <w:pgSz w:w="12240" w:h="15840"/>
       <w:pgMar w:top="1440" w:right="1440" w:bottom="1440" w:left="1440" w:header="720" w:footer="720" w:gutter="0"/>
       <w:cols w:space="720"/>
@@ -5409,6 +6024,106 @@
     </w:sectPr>
   </w:body>
 </w:document>
+</file>
+
+<file path=word/comments.xml><?xml version="1.0" encoding="utf-8"?>
+<w:comments xmlns:wpc="http://schemas.microsoft.com/office/word/2010/wordprocessingCanvas" xmlns:cx="http://schemas.microsoft.com/office/drawing/2014/chartex" xmlns:cx1="http://schemas.microsoft.com/office/drawing/2015/9/8/chartex" xmlns:cx2="http://schemas.microsoft.com/office/drawing/2015/10/21/chartex" xmlns:cx3="http://schemas.microsoft.com/office/drawing/2016/5/9/chartex" xmlns:cx4="http://schemas.microsoft.com/office/drawing/2016/5/10/chartex" xmlns:cx5="http://schemas.microsoft.com/office/drawing/2016/5/11/chartex" xmlns:cx6="http://schemas.microsoft.com/office/drawing/2016/5/12/chartex" xmlns:cx7="http://schemas.microsoft.com/office/drawing/2016/5/13/chartex" xmlns:cx8="http://schemas.microsoft.com/office/drawing/2016/5/14/chartex" xmlns:mc="http://schemas.openxmlformats.org/markup-compatibility/2006" xmlns:aink="http://schemas.microsoft.com/office/drawing/2016/ink" xmlns:am3d="http://schemas.microsoft.com/office/drawing/2017/model3d" xmlns:o="urn:schemas-microsoft-com:office:office" xmlns:oel="http://schemas.microsoft.com/office/2019/extlst" xmlns:r="http://schemas.openxmlformats.org/officeDocument/2006/relationships" xmlns:m="http://schemas.openxmlformats.org/officeDocument/2006/math" xmlns:v="urn:schemas-microsoft-com:vml" xmlns:wp14="http://schemas.microsoft.com/office/word/2010/wordprocessingDrawing" xmlns:wp="http://schemas.openxmlformats.org/drawingml/2006/wordprocessingDrawing" xmlns:w10="urn:schemas-microsoft-com:office:word" xmlns:w="http://schemas.openxmlformats.org/wordprocessingml/2006/main" xmlns:w14="http://schemas.microsoft.com/office/word/2010/wordml" xmlns:w15="http://schemas.microsoft.com/office/word/2012/wordml" xmlns:w16cex="http://schemas.microsoft.com/office/word/2018/wordml/cex" xmlns:w16cid="http://schemas.microsoft.com/office/word/2016/wordml/cid" xmlns:w16="http://schemas.microsoft.com/office/word/2018/wordml" xmlns:w16du="http://schemas.microsoft.com/office/word/2023/wordml/word16du" xmlns:w16sdtdh="http://schemas.microsoft.com/office/word/2020/wordml/sdtdatahash" xmlns:w16sdtfl="http://schemas.microsoft.com/office/word/2024/wordml/sdtformatlock" xmlns:w16se="http://schemas.microsoft.com/office/word/2015/wordml/symex" xmlns:wpg="http://schemas.microsoft.com/office/word/2010/wordprocessingGroup" xmlns:wpi="http://schemas.microsoft.com/office/word/2010/wordprocessingInk" xmlns:wne="http://schemas.microsoft.com/office/word/2006/wordml" xmlns:wps="http://schemas.microsoft.com/office/word/2010/wordprocessingShape" mc:Ignorable="w14 w15 w16se w16cid w16 w16cex w16sdtdh w16sdtfl w16du wp14">
+  <w:comment w:id="1" w:author="Moran Koren" w:date="2025-01-03T02:31:00Z" w:initials="MK">
+    <w:p>
+      <w:r>
+        <w:rPr>
+          <w:rStyle w:val="CommentReference"/>
+        </w:rPr>
+        <w:annotationRef/>
+      </w:r>
+      <w:r>
+        <w:rPr>
+          <w:sz w:val="20"/>
+          <w:szCs w:val="20"/>
+        </w:rPr>
+        <w:t>I’m missing the connection to IE&amp;M.  How is this project related to your studies? To your field?</w:t>
+      </w:r>
+    </w:p>
+  </w:comment>
+  <w:comment w:id="5" w:author="Moran Koren" w:date="2025-01-03T02:33:00Z" w:initials="MK">
+    <w:p>
+      <w:r>
+        <w:rPr>
+          <w:rStyle w:val="CommentReference"/>
+        </w:rPr>
+        <w:annotationRef/>
+      </w:r>
+      <w:r>
+        <w:rPr>
+          <w:sz w:val="20"/>
+          <w:szCs w:val="20"/>
+        </w:rPr>
+        <w:t>How does he show this?</w:t>
+      </w:r>
+    </w:p>
+  </w:comment>
+  <w:comment w:id="12" w:author="Moran Koren" w:date="2025-01-03T02:37:00Z" w:initials="MK">
+    <w:p>
+      <w:r>
+        <w:rPr>
+          <w:rStyle w:val="CommentReference"/>
+        </w:rPr>
+        <w:annotationRef/>
+      </w:r>
+      <w:r>
+        <w:rPr>
+          <w:sz w:val="20"/>
+          <w:szCs w:val="20"/>
+        </w:rPr>
+        <w:t>Add source. Where was it developed? By whom?</w:t>
+      </w:r>
+    </w:p>
+  </w:comment>
+  <w:comment w:id="13" w:author="Moran Koren" w:date="2025-01-03T02:39:00Z" w:initials="MK">
+    <w:p>
+      <w:r>
+        <w:rPr>
+          <w:rStyle w:val="CommentReference"/>
+        </w:rPr>
+        <w:annotationRef/>
+      </w:r>
+      <w:r>
+        <w:rPr>
+          <w:sz w:val="20"/>
+          <w:szCs w:val="20"/>
+        </w:rPr>
+        <w:t>Source</w:t>
+      </w:r>
+    </w:p>
+  </w:comment>
+</w:comments>
+</file>
+
+<file path=word/commentsExtended.xml><?xml version="1.0" encoding="utf-8"?>
+<w15:commentsEx xmlns:wpc="http://schemas.microsoft.com/office/word/2010/wordprocessingCanvas" xmlns:cx="http://schemas.microsoft.com/office/drawing/2014/chartex" xmlns:cx1="http://schemas.microsoft.com/office/drawing/2015/9/8/chartex" xmlns:cx2="http://schemas.microsoft.com/office/drawing/2015/10/21/chartex" xmlns:cx3="http://schemas.microsoft.com/office/drawing/2016/5/9/chartex" xmlns:cx4="http://schemas.microsoft.com/office/drawing/2016/5/10/chartex" xmlns:cx5="http://schemas.microsoft.com/office/drawing/2016/5/11/chartex" xmlns:cx6="http://schemas.microsoft.com/office/drawing/2016/5/12/chartex" xmlns:cx7="http://schemas.microsoft.com/office/drawing/2016/5/13/chartex" xmlns:cx8="http://schemas.microsoft.com/office/drawing/2016/5/14/chartex" xmlns:mc="http://schemas.openxmlformats.org/markup-compatibility/2006" xmlns:aink="http://schemas.microsoft.com/office/drawing/2016/ink" xmlns:am3d="http://schemas.microsoft.com/office/drawing/2017/model3d" xmlns:o="urn:schemas-microsoft-com:office:office" xmlns:oel="http://schemas.microsoft.com/office/2019/extlst" xmlns:r="http://schemas.openxmlformats.org/officeDocument/2006/relationships" xmlns:m="http://schemas.openxmlformats.org/officeDocument/2006/math" xmlns:v="urn:schemas-microsoft-com:vml" xmlns:wp14="http://schemas.microsoft.com/office/word/2010/wordprocessingDrawing" xmlns:wp="http://schemas.openxmlformats.org/drawingml/2006/wordprocessingDrawing" xmlns:w10="urn:schemas-microsoft-com:office:word" xmlns:w="http://schemas.openxmlformats.org/wordprocessingml/2006/main" xmlns:w14="http://schemas.microsoft.com/office/word/2010/wordml" xmlns:w15="http://schemas.microsoft.com/office/word/2012/wordml" xmlns:w16cex="http://schemas.microsoft.com/office/word/2018/wordml/cex" xmlns:w16cid="http://schemas.microsoft.com/office/word/2016/wordml/cid" xmlns:w16="http://schemas.microsoft.com/office/word/2018/wordml" xmlns:w16du="http://schemas.microsoft.com/office/word/2023/wordml/word16du" xmlns:w16sdtdh="http://schemas.microsoft.com/office/word/2020/wordml/sdtdatahash" xmlns:w16sdtfl="http://schemas.microsoft.com/office/word/2024/wordml/sdtformatlock" xmlns:w16se="http://schemas.microsoft.com/office/word/2015/wordml/symex" xmlns:wpg="http://schemas.microsoft.com/office/word/2010/wordprocessingGroup" xmlns:wpi="http://schemas.microsoft.com/office/word/2010/wordprocessingInk" xmlns:wne="http://schemas.microsoft.com/office/word/2006/wordml" xmlns:wps="http://schemas.microsoft.com/office/word/2010/wordprocessingShape" mc:Ignorable="w14 w15 w16se w16cid w16 w16cex w16sdtdh w16sdtfl w16du wp14">
+  <w15:commentEx w15:paraId="59B24F24" w15:done="0"/>
+  <w15:commentEx w15:paraId="7F162FD4" w15:done="0"/>
+  <w15:commentEx w15:paraId="5A5F27DF" w15:done="0"/>
+  <w15:commentEx w15:paraId="6281567E" w15:done="0"/>
+</w15:commentsEx>
+</file>
+
+<file path=word/commentsExtensible.xml><?xml version="1.0" encoding="utf-8"?>
+<w16cex:commentsExtensible xmlns:wpc="http://schemas.microsoft.com/office/word/2010/wordprocessingCanvas" xmlns:cx="http://schemas.microsoft.com/office/drawing/2014/chartex" xmlns:cx1="http://schemas.microsoft.com/office/drawing/2015/9/8/chartex" xmlns:cx2="http://schemas.microsoft.com/office/drawing/2015/10/21/chartex" xmlns:cx3="http://schemas.microsoft.com/office/drawing/2016/5/9/chartex" xmlns:cx4="http://schemas.microsoft.com/office/drawing/2016/5/10/chartex" xmlns:cx5="http://schemas.microsoft.com/office/drawing/2016/5/11/chartex" xmlns:cx6="http://schemas.microsoft.com/office/drawing/2016/5/12/chartex" xmlns:cx7="http://schemas.microsoft.com/office/drawing/2016/5/13/chartex" xmlns:cx8="http://schemas.microsoft.com/office/drawing/2016/5/14/chartex" xmlns:cr="http://schemas.microsoft.com/office/comments/2020/reactions" xmlns:mc="http://schemas.openxmlformats.org/markup-compatibility/2006" xmlns:aink="http://schemas.microsoft.com/office/drawing/2016/ink" xmlns:am3d="http://schemas.microsoft.com/office/drawing/2017/model3d" xmlns:o="urn:schemas-microsoft-com:office:office" xmlns:oel="http://schemas.microsoft.com/office/2019/extlst" xmlns:r="http://schemas.openxmlformats.org/officeDocument/2006/relationships" xmlns:m="http://schemas.openxmlformats.org/officeDocument/2006/math" xmlns:v="urn:schemas-microsoft-com:vml" xmlns:wp14="http://schemas.microsoft.com/office/word/2010/wordprocessingDrawing" xmlns:wp="http://schemas.openxmlformats.org/drawingml/2006/wordprocessingDrawing" xmlns:w10="urn:schemas-microsoft-com:office:word" xmlns:w="http://schemas.openxmlformats.org/wordprocessingml/2006/main" xmlns:w14="http://schemas.microsoft.com/office/word/2010/wordml" xmlns:w15="http://schemas.microsoft.com/office/word/2012/wordml" xmlns:w16cex="http://schemas.microsoft.com/office/word/2018/wordml/cex" xmlns:w16cid="http://schemas.microsoft.com/office/word/2016/wordml/cid" xmlns:w16="http://schemas.microsoft.com/office/word/2018/wordml" xmlns:w16du="http://schemas.microsoft.com/office/word/2023/wordml/word16du" xmlns:w16sdtdh="http://schemas.microsoft.com/office/word/2020/wordml/sdtdatahash" xmlns:w16sdtfl="http://schemas.microsoft.com/office/word/2024/wordml/sdtformatlock" xmlns:w16se="http://schemas.microsoft.com/office/word/2015/wordml/symex" xmlns:wpg="http://schemas.microsoft.com/office/word/2010/wordprocessingGroup" xmlns:wpi="http://schemas.microsoft.com/office/word/2010/wordprocessingInk" xmlns:wne="http://schemas.microsoft.com/office/word/2006/wordml" xmlns:wps="http://schemas.microsoft.com/office/word/2010/wordprocessingShape" mc:Ignorable="w14 w15 w16se w16cid w16 w16cex w16sdtdh w16sdtfl cr w16du wp14">
+  <w16cex:commentExtensible w16cex:durableId="5592F07E" w16cex:dateUtc="2025-01-03T00:31:00Z"/>
+  <w16cex:commentExtensible w16cex:durableId="139814E2" w16cex:dateUtc="2025-01-03T00:33:00Z"/>
+  <w16cex:commentExtensible w16cex:durableId="5352B5C5" w16cex:dateUtc="2025-01-03T00:37:00Z"/>
+  <w16cex:commentExtensible w16cex:durableId="753D4832" w16cex:dateUtc="2025-01-03T00:39:00Z"/>
+</w16cex:commentsExtensible>
+</file>
+
+<file path=word/commentsIds.xml><?xml version="1.0" encoding="utf-8"?>
+<w16cid:commentsIds xmlns:wpc="http://schemas.microsoft.com/office/word/2010/wordprocessingCanvas" xmlns:cx="http://schemas.microsoft.com/office/drawing/2014/chartex" xmlns:cx1="http://schemas.microsoft.com/office/drawing/2015/9/8/chartex" xmlns:cx2="http://schemas.microsoft.com/office/drawing/2015/10/21/chartex" xmlns:cx3="http://schemas.microsoft.com/office/drawing/2016/5/9/chartex" xmlns:cx4="http://schemas.microsoft.com/office/drawing/2016/5/10/chartex" xmlns:cx5="http://schemas.microsoft.com/office/drawing/2016/5/11/chartex" xmlns:cx6="http://schemas.microsoft.com/office/drawing/2016/5/12/chartex" xmlns:cx7="http://schemas.microsoft.com/office/drawing/2016/5/13/chartex" xmlns:cx8="http://schemas.microsoft.com/office/drawing/2016/5/14/chartex" xmlns:mc="http://schemas.openxmlformats.org/markup-compatibility/2006" xmlns:aink="http://schemas.microsoft.com/office/drawing/2016/ink" xmlns:am3d="http://schemas.microsoft.com/office/drawing/2017/model3d" xmlns:o="urn:schemas-microsoft-com:office:office" xmlns:oel="http://schemas.microsoft.com/office/2019/extlst" xmlns:r="http://schemas.openxmlformats.org/officeDocument/2006/relationships" xmlns:m="http://schemas.openxmlformats.org/officeDocument/2006/math" xmlns:v="urn:schemas-microsoft-com:vml" xmlns:wp14="http://schemas.microsoft.com/office/word/2010/wordprocessingDrawing" xmlns:wp="http://schemas.openxmlformats.org/drawingml/2006/wordprocessingDrawing" xmlns:w10="urn:schemas-microsoft-com:office:word" xmlns:w="http://schemas.openxmlformats.org/wordprocessingml/2006/main" xmlns:w14="http://schemas.microsoft.com/office/word/2010/wordml" xmlns:w15="http://schemas.microsoft.com/office/word/2012/wordml" xmlns:w16cex="http://schemas.microsoft.com/office/word/2018/wordml/cex" xmlns:w16cid="http://schemas.microsoft.com/office/word/2016/wordml/cid" xmlns:w16="http://schemas.microsoft.com/office/word/2018/wordml" xmlns:w16du="http://schemas.microsoft.com/office/word/2023/wordml/word16du" xmlns:w16sdtdh="http://schemas.microsoft.com/office/word/2020/wordml/sdtdatahash" xmlns:w16sdtfl="http://schemas.microsoft.com/office/word/2024/wordml/sdtformatlock" xmlns:w16se="http://schemas.microsoft.com/office/word/2015/wordml/symex" xmlns:wpg="http://schemas.microsoft.com/office/word/2010/wordprocessingGroup" xmlns:wpi="http://schemas.microsoft.com/office/word/2010/wordprocessingInk" xmlns:wne="http://schemas.microsoft.com/office/word/2006/wordml" xmlns:wps="http://schemas.microsoft.com/office/word/2010/wordprocessingShape" mc:Ignorable="w14 w15 w16se w16cid w16 w16cex w16sdtdh w16sdtfl w16du wp14">
+  <w16cid:commentId w16cid:paraId="59B24F24" w16cid:durableId="5592F07E"/>
+  <w16cid:commentId w16cid:paraId="7F162FD4" w16cid:durableId="139814E2"/>
+  <w16cid:commentId w16cid:paraId="5A5F27DF" w16cid:durableId="5352B5C5"/>
+  <w16cid:commentId w16cid:paraId="6281567E" w16cid:durableId="753D4832"/>
+</w16cid:commentsIds>
 </file>
 
 <file path=word/endnotes.xml><?xml version="1.0" encoding="utf-8"?>
@@ -5573,174 +6288,6 @@
       </w:r>
     </w:p>
   </w:footnote>
-  <w:footnote w:id="1">
-    <w:p>
-      <w:pPr>
-        <w:pStyle w:val="FootnoteText"/>
-        <w:rPr>
-          <w:rFonts w:hint="cs"/>
-          <w:rtl/>
-        </w:rPr>
-      </w:pPr>
-      <w:r>
-        <w:rPr>
-          <w:rStyle w:val="FootnoteReference"/>
-        </w:rPr>
-        <w:footnoteRef/>
-      </w:r>
-      <w:r>
-        <w:t xml:space="preserve"> </w:t>
-      </w:r>
-      <w:r>
-        <w:rPr>
-          <w:rStyle w:val="Strong"/>
-          <w:b w:val="0"/>
-          <w:bCs w:val="0"/>
-        </w:rPr>
-        <w:t>A Simple Model of Herd Behavior (Banerjee, 1992)</w:t>
-      </w:r>
-    </w:p>
-  </w:footnote>
-  <w:footnote w:id="2">
-    <w:p>
-      <w:pPr>
-        <w:pStyle w:val="FootnoteText"/>
-        <w:rPr>
-          <w:rFonts w:hint="cs"/>
-          <w:rtl/>
-        </w:rPr>
-      </w:pPr>
-      <w:r>
-        <w:rPr>
-          <w:rStyle w:val="FootnoteReference"/>
-        </w:rPr>
-        <w:footnoteRef/>
-      </w:r>
-      <w:r>
-        <w:t xml:space="preserve"> </w:t>
-      </w:r>
-      <w:r>
-        <w:rPr>
-          <w:rStyle w:val="Strong"/>
-          <w:b w:val="0"/>
-          <w:bCs w:val="0"/>
-        </w:rPr>
-        <w:t>Herd Behavior in Financial Markets (Bikhchandani and Sharma, 2000)</w:t>
-      </w:r>
-    </w:p>
-  </w:footnote>
-  <w:footnote w:id="3">
-    <w:p>
-      <w:pPr>
-        <w:pStyle w:val="FootnoteText"/>
-        <w:rPr>
-          <w:rFonts w:hint="cs"/>
-          <w:rtl/>
-        </w:rPr>
-      </w:pPr>
-      <w:r>
-        <w:rPr>
-          <w:rStyle w:val="FootnoteReference"/>
-        </w:rPr>
-        <w:footnoteRef/>
-      </w:r>
-      <w:r>
-        <w:t xml:space="preserve"> </w:t>
-      </w:r>
-      <w:r>
-        <w:rPr>
-          <w:rStyle w:val="Strong"/>
-          <w:b w:val="0"/>
-          <w:bCs w:val="0"/>
-        </w:rPr>
-        <w:t>Market Stress and Herding (Hwang and Salmon, 2004)</w:t>
-      </w:r>
-    </w:p>
-  </w:footnote>
-  <w:footnote w:id="4">
-    <w:p>
-      <w:pPr>
-        <w:pStyle w:val="FootnoteText"/>
-        <w:rPr>
-          <w:rFonts w:hint="cs"/>
-          <w:rtl/>
-        </w:rPr>
-      </w:pPr>
-      <w:r>
-        <w:rPr>
-          <w:rStyle w:val="FootnoteReference"/>
-        </w:rPr>
-        <w:footnoteRef/>
-      </w:r>
-      <w:r>
-        <w:t xml:space="preserve"> </w:t>
-      </w:r>
-      <w:r>
-        <w:rPr>
-          <w:rStyle w:val="Strong"/>
-          <w:b w:val="0"/>
-          <w:bCs w:val="0"/>
-        </w:rPr>
-        <w:t>An Empirical Analysis of Herd Behavior in Global Stock Markets (Chiang and Zheng, 2010)</w:t>
-      </w:r>
-    </w:p>
-  </w:footnote>
-  <w:footnote w:id="5">
-    <w:p>
-      <w:pPr>
-        <w:pStyle w:val="FootnoteText"/>
-      </w:pPr>
-      <w:r>
-        <w:rPr>
-          <w:rStyle w:val="FootnoteReference"/>
-        </w:rPr>
-        <w:footnoteRef/>
-      </w:r>
-      <w:r>
-        <w:t xml:space="preserve"> </w:t>
-      </w:r>
-      <w:r>
-        <w:rPr>
-          <w:rStyle w:val="Strong"/>
-          <w:b w:val="0"/>
-          <w:bCs w:val="0"/>
-        </w:rPr>
-        <w:t>Information Cascades in the Laboratory (Anderson and Holt)</w:t>
-      </w:r>
-    </w:p>
-  </w:footnote>
-  <w:footnote w:id="6">
-    <w:p>
-      <w:pPr>
-        <w:pStyle w:val="FootnoteText"/>
-        <w:rPr>
-          <w:rFonts w:hint="cs"/>
-          <w:rtl/>
-        </w:rPr>
-      </w:pPr>
-      <w:r>
-        <w:rPr>
-          <w:rStyle w:val="FootnoteReference"/>
-        </w:rPr>
-        <w:footnoteRef/>
-      </w:r>
-      <w:r>
-        <w:t xml:space="preserve"> </w:t>
-      </w:r>
-      <w:r>
-        <w:t>Why you should not use the LSV herding measure</w:t>
-      </w:r>
-      <w:r>
-        <w:t xml:space="preserve"> (</w:t>
-      </w:r>
-      <w:r>
-        <w:t>Simon Jurkatis</w:t>
-      </w:r>
-      <w:r>
-        <w:t>)</w:t>
-      </w:r>
-    </w:p>
-  </w:footnote>
 </w:footnotes>
 </file>
 
@@ -8135,6 +8682,14 @@
     <w:abstractNumId w:val="3"/>
   </w:num>
 </w:numbering>
+</file>
+
+<file path=word/people.xml><?xml version="1.0" encoding="utf-8"?>
+<w15:people xmlns:wpc="http://schemas.microsoft.com/office/word/2010/wordprocessingCanvas" xmlns:cx="http://schemas.microsoft.com/office/drawing/2014/chartex" xmlns:cx1="http://schemas.microsoft.com/office/drawing/2015/9/8/chartex" xmlns:cx2="http://schemas.microsoft.com/office/drawing/2015/10/21/chartex" xmlns:cx3="http://schemas.microsoft.com/office/drawing/2016/5/9/chartex" xmlns:cx4="http://schemas.microsoft.com/office/drawing/2016/5/10/chartex" xmlns:cx5="http://schemas.microsoft.com/office/drawing/2016/5/11/chartex" xmlns:cx6="http://schemas.microsoft.com/office/drawing/2016/5/12/chartex" xmlns:cx7="http://schemas.microsoft.com/office/drawing/2016/5/13/chartex" xmlns:cx8="http://schemas.microsoft.com/office/drawing/2016/5/14/chartex" xmlns:mc="http://schemas.openxmlformats.org/markup-compatibility/2006" xmlns:aink="http://schemas.microsoft.com/office/drawing/2016/ink" xmlns:am3d="http://schemas.microsoft.com/office/drawing/2017/model3d" xmlns:o="urn:schemas-microsoft-com:office:office" xmlns:oel="http://schemas.microsoft.com/office/2019/extlst" xmlns:r="http://schemas.openxmlformats.org/officeDocument/2006/relationships" xmlns:m="http://schemas.openxmlformats.org/officeDocument/2006/math" xmlns:v="urn:schemas-microsoft-com:vml" xmlns:wp14="http://schemas.microsoft.com/office/word/2010/wordprocessingDrawing" xmlns:wp="http://schemas.openxmlformats.org/drawingml/2006/wordprocessingDrawing" xmlns:w10="urn:schemas-microsoft-com:office:word" xmlns:w="http://schemas.openxmlformats.org/wordprocessingml/2006/main" xmlns:w14="http://schemas.microsoft.com/office/word/2010/wordml" xmlns:w15="http://schemas.microsoft.com/office/word/2012/wordml" xmlns:w16cex="http://schemas.microsoft.com/office/word/2018/wordml/cex" xmlns:w16cid="http://schemas.microsoft.com/office/word/2016/wordml/cid" xmlns:w16="http://schemas.microsoft.com/office/word/2018/wordml" xmlns:w16du="http://schemas.microsoft.com/office/word/2023/wordml/word16du" xmlns:w16sdtdh="http://schemas.microsoft.com/office/word/2020/wordml/sdtdatahash" xmlns:w16sdtfl="http://schemas.microsoft.com/office/word/2024/wordml/sdtformatlock" xmlns:w16se="http://schemas.microsoft.com/office/word/2015/wordml/symex" xmlns:wpg="http://schemas.microsoft.com/office/word/2010/wordprocessingGroup" xmlns:wpi="http://schemas.microsoft.com/office/word/2010/wordprocessingInk" xmlns:wne="http://schemas.microsoft.com/office/word/2006/wordml" xmlns:wps="http://schemas.microsoft.com/office/word/2010/wordprocessingShape" mc:Ignorable="w14 w15 w16se w16cid w16 w16cex w16sdtdh w16sdtfl w16du wp14">
+  <w15:person w15:author="Moran Koren">
+    <w15:presenceInfo w15:providerId="AD" w15:userId="S::korenmor@bgu.ac.il::41a2e3ef-21b8-474b-b70b-935a3d3a9833"/>
+  </w15:person>
+</w15:people>
 </file>
 
 <file path=word/styles.xml><?xml version="1.0" encoding="utf-8"?>
@@ -8738,6 +9293,7 @@
   <w:style w:type="character" w:default="1" w:styleId="DefaultParagraphFont">
     <w:name w:val="Default Paragraph Font"/>
     <w:uiPriority w:val="1"/>
+    <w:semiHidden/>
     <w:unhideWhenUsed/>
   </w:style>
   <w:style w:type="table" w:default="1" w:styleId="TableNormal">
@@ -9450,8 +10006,18 @@
       <w:kern w:val="0"/>
       <w:sz w:val="24"/>
       <w:szCs w:val="24"/>
-      <w:lang w:val="en-IL"/>
       <w14:ligatures w14:val="none"/>
+    </w:rPr>
+  </w:style>
+  <w:style w:type="character" w:styleId="Emphasis">
+    <w:name w:val="Emphasis"/>
+    <w:basedOn w:val="DefaultParagraphFont"/>
+    <w:uiPriority w:val="20"/>
+    <w:qFormat/>
+    <w:rsid w:val="007C6B9C"/>
+    <w:rPr>
+      <w:i/>
+      <w:iCs/>
     </w:rPr>
   </w:style>
 </w:styles>

</xml_diff>